<commit_message>
Thêm vd cho 4.1.2
</commit_message>
<xml_diff>
--- a/Nhóm 2_TL CSDLNC.docx
+++ b/Nhóm 2_TL CSDLNC.docx
@@ -526,7 +526,7 @@
           </mc:Choice>
           <mc:Fallback>
             <w:pict>
-              <v:group w14:anchorId="58A997C1" id="Group 1" o:spid="_x0000_s1026" style="position:absolute;margin-left:75.25pt;margin-top:62.75pt;width:473.4pt;height:713.2pt;z-index:-16144896;mso-wrap-distance-left:0;mso-wrap-distance-right:0;mso-position-horizontal-relative:page;mso-position-vertical-relative:page" coordsize="60121,90576" o:gfxdata="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">
+              <v:group w14:anchorId="618CD0DF" id="Group 1" o:spid="_x0000_s1026" style="position:absolute;margin-left:75.25pt;margin-top:62.75pt;width:473.4pt;height:713.2pt;z-index:-16144896;mso-wrap-distance-left:0;mso-wrap-distance-right:0;mso-position-horizontal-relative:page;mso-position-vertical-relative:page" coordsize="60121,90576" o:gfxdata="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">
                 <v:shape id="Graphic 2" o:spid="_x0000_s1027" style="position:absolute;width:60121;height:66357;visibility:visible;mso-wrap-style:square;v-text-anchor:top" coordsize="6012180,6635750" o:gfxdata="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" path="m38100,6273749r-38100,l,6635242r38100,l38100,6273749xem38100,2661551r-38100,l,3263531r,384036l,6273673r38100,l38100,3263531r,-601980xem38100,1940394r-38100,l,2301875r,359664l38100,2661539r,-359664l38100,1940394xem56388,2661551r-9144,l47244,3263531r,384036l47244,6273673r9144,l56388,3263531r,-601980xem56388,1940394r-9144,l47244,2301875r,359664l56388,2661539r,-359664l56388,1940394xem5964618,2661551r-9131,l5955487,3263531r,384036l5955487,6273673r9131,l5964618,3263531r,-601980xem5964618,1940394r-9131,l5955487,2301875r,359664l5964618,2661539r,-359664l5964618,1940394xem5964618,47256r-9080,l56388,47256r-9144,l47244,56337r,1883969l56388,1940306r,-1883918l5955487,56388r,1883918l5964618,1940306r,-1883969l5964618,47256xem6011875,2661551r-38100,l5973775,3263531r,384036l5973775,6273673r38100,l6011875,3263531r,-601980xem6011875,1940394r-38100,l5973775,2301875r,359664l6011875,2661539r,-359664l6011875,1940394xem6011875,r,l,,,38100,,1940306r38100,l38100,38100r18288,l5955487,38100r18288,l5973775,56337r,1883969l6011875,1940306r,-1902206l6011875,xe" fillcolor="black" stroked="f">
                   <v:path arrowok="t"/>
                 </v:shape>
@@ -12101,16 +12101,7 @@
           <w:szCs w:val="28"/>
           <w:lang w:val="en-US"/>
         </w:rPr>
-        <w:t>R</w:t>
-      </w:r>
-      <w:r>
-        <w:rPr>
-          <w:i/>
-          <w:iCs/>
-          <w:szCs w:val="28"/>
-          <w:lang w:val="en-US"/>
-        </w:rPr>
-        <w:t xml:space="preserve"> </w:t>
+        <w:t xml:space="preserve">R </w:t>
       </w:r>
       <w:r>
         <w:rPr>
@@ -12118,7 +12109,32 @@
           <w:szCs w:val="28"/>
           <w:lang w:val="en-US"/>
         </w:rPr>
-        <w:t>∪</w:t>
+        <w:t xml:space="preserve">∪ </w:t>
+      </w:r>
+      <w:r>
+        <w:rPr>
+          <w:i/>
+          <w:iCs/>
+          <w:szCs w:val="28"/>
+          <w:lang w:val="en-US"/>
+        </w:rPr>
+        <w:t xml:space="preserve">S </w:t>
+      </w:r>
+      <w:r>
+        <w:rPr>
+          <w:szCs w:val="28"/>
+          <w:lang w:val="en-US"/>
+        </w:rPr>
+        <w:t xml:space="preserve">≡ </w:t>
+      </w:r>
+      <w:r>
+        <w:rPr>
+          <w:i/>
+          <w:iCs/>
+          <w:szCs w:val="28"/>
+          <w:lang w:val="en-US"/>
+        </w:rPr>
+        <w:t xml:space="preserve">S </w:t>
       </w:r>
       <w:r>
         <w:rPr>
@@ -12126,73 +12142,7 @@
           <w:szCs w:val="28"/>
           <w:lang w:val="en-US"/>
         </w:rPr>
-        <w:t xml:space="preserve"> </w:t>
-      </w:r>
-      <w:r>
-        <w:rPr>
-          <w:i/>
-          <w:iCs/>
-          <w:szCs w:val="28"/>
-          <w:lang w:val="en-US"/>
-        </w:rPr>
-        <w:t>S</w:t>
-      </w:r>
-      <w:r>
-        <w:rPr>
-          <w:i/>
-          <w:iCs/>
-          <w:szCs w:val="28"/>
-          <w:lang w:val="en-US"/>
-        </w:rPr>
-        <w:t xml:space="preserve"> </w:t>
-      </w:r>
-      <w:r>
-        <w:rPr>
-          <w:szCs w:val="28"/>
-          <w:lang w:val="en-US"/>
-        </w:rPr>
-        <w:t>≡</w:t>
-      </w:r>
-      <w:r>
-        <w:rPr>
-          <w:szCs w:val="28"/>
-          <w:lang w:val="en-US"/>
-        </w:rPr>
-        <w:t xml:space="preserve"> </w:t>
-      </w:r>
-      <w:r>
-        <w:rPr>
-          <w:i/>
-          <w:iCs/>
-          <w:szCs w:val="28"/>
-          <w:lang w:val="en-US"/>
-        </w:rPr>
-        <w:t>S</w:t>
-      </w:r>
-      <w:r>
-        <w:rPr>
-          <w:i/>
-          <w:iCs/>
-          <w:szCs w:val="28"/>
-          <w:lang w:val="en-US"/>
-        </w:rPr>
-        <w:t xml:space="preserve"> </w:t>
-      </w:r>
-      <w:r>
-        <w:rPr>
-          <w:rFonts w:ascii="Cambria Math" w:hAnsi="Cambria Math" w:cs="Cambria Math"/>
-          <w:szCs w:val="28"/>
-          <w:lang w:val="en-US"/>
-        </w:rPr>
-        <w:t>∪</w:t>
-      </w:r>
-      <w:r>
-        <w:rPr>
-          <w:rFonts w:ascii="Cambria Math" w:hAnsi="Cambria Math" w:cs="Cambria Math"/>
-          <w:szCs w:val="28"/>
-          <w:lang w:val="en-US"/>
-        </w:rPr>
-        <w:t xml:space="preserve"> </w:t>
+        <w:t xml:space="preserve">∪ </w:t>
       </w:r>
       <w:r>
         <w:rPr>
@@ -12367,7 +12317,7 @@
     </w:p>
     <w:p>
       <w:pPr>
-        <w:jc w:val="both"/>
+        <w:jc w:val="center"/>
         <w:rPr>
           <w:lang w:val="en-US"/>
         </w:rPr>
@@ -12521,13 +12471,7 @@
         <w:jc w:val="both"/>
       </w:pPr>
       <w:r>
-        <w:t>B. Phép trừ (</w:t>
-      </w:r>
-      <w:r>
-        <w:t>−</w:t>
-      </w:r>
-      <w:r>
-        <w:t xml:space="preserve"> hay </w:t>
+        <w:t xml:space="preserve">B. Phép trừ (− hay </w:t>
       </w:r>
       <w:r>
         <w:rPr>
@@ -12727,21 +12671,7 @@
           <w:szCs w:val="28"/>
           <w:lang w:val="en-US"/>
         </w:rPr>
-        <w:t>Lưu ý: Một số hệ thống quản trị cơ sở dữ liệu (DBMS)</w:t>
-      </w:r>
-      <w:r>
-        <w:rPr>
-          <w:szCs w:val="28"/>
-          <w:lang w:val="en-US"/>
-        </w:rPr>
-        <w:t xml:space="preserve"> khác</w:t>
-      </w:r>
-      <w:r>
-        <w:rPr>
-          <w:szCs w:val="28"/>
-          <w:lang w:val="en-US"/>
-        </w:rPr>
-        <w:t xml:space="preserve"> như Oracle hoặc MS SQLServer sử dụng từ khóa </w:t>
+        <w:t xml:space="preserve">Lưu ý: Một số hệ thống quản trị cơ sở dữ liệu (DBMS) khác như Oracle hoặc MS SQLServer sử dụng từ khóa </w:t>
       </w:r>
       <w:r>
         <w:rPr>
@@ -12815,36 +12745,16 @@
           <w:szCs w:val="28"/>
           <w:lang w:val="en-US"/>
         </w:rPr>
-        <w:t>S</w:t>
-      </w:r>
-      <w:r>
-        <w:rPr>
-          <w:b/>
-          <w:bCs/>
-          <w:i/>
-          <w:iCs/>
+        <w:t xml:space="preserve">S </w:t>
+      </w:r>
+      <w:r>
+        <w:rPr>
+          <w:b/>
+          <w:bCs/>
           <w:szCs w:val="28"/>
           <w:lang w:val="en-US"/>
         </w:rPr>
-        <w:t xml:space="preserve"> </w:t>
-      </w:r>
-      <w:r>
-        <w:rPr>
-          <w:b/>
-          <w:bCs/>
-          <w:szCs w:val="28"/>
-          <w:lang w:val="en-US"/>
-        </w:rPr>
-        <w:t>≠</w:t>
-      </w:r>
-      <w:r>
-        <w:rPr>
-          <w:b/>
-          <w:bCs/>
-          <w:szCs w:val="28"/>
-          <w:lang w:val="en-US"/>
-        </w:rPr>
-        <w:t xml:space="preserve"> </w:t>
+        <w:t xml:space="preserve">≠ </w:t>
       </w:r>
       <w:r>
         <w:rPr>
@@ -13255,7 +13165,7 @@
     </w:p>
     <w:p>
       <w:pPr>
-        <w:jc w:val="both"/>
+        <w:jc w:val="center"/>
         <w:rPr>
           <w:lang w:val="en-US"/>
         </w:rPr>
@@ -15167,7 +15077,7 @@
     </w:p>
     <w:p>
       <w:pPr>
-        <w:jc w:val="both"/>
+        <w:jc w:val="center"/>
         <w:rPr>
           <w:b/>
           <w:bCs/>
@@ -15389,19 +15299,7 @@
         <w:rPr>
           <w:lang w:val="en-US"/>
         </w:rPr>
-        <w:t>Các phương pháp</w:t>
-      </w:r>
-      <w:r>
-        <w:rPr>
-          <w:lang w:val="en-US"/>
-        </w:rPr>
-        <w:t xml:space="preserve"> ánh xạ</w:t>
-      </w:r>
-      <w:r>
-        <w:rPr>
-          <w:lang w:val="en-US"/>
-        </w:rPr>
-        <w:t xml:space="preserve"> thay thế:</w:t>
+        <w:t>Các phương pháp ánh xạ thay thế:</w:t>
       </w:r>
     </w:p>
     <w:p>
@@ -16700,6 +16598,2925 @@
           <w:lang w:val="en-US"/>
         </w:rPr>
         <w:t>. Tuy nhiên, các nguồn tin nhấn mạnh rằng Inner Join (IJ) là phương pháp hiệu quả hơn để tìm Intersection</w:t>
+      </w:r>
+    </w:p>
+    <w:p>
+      <w:pPr>
+        <w:pStyle w:val="Heading3"/>
+        <w:jc w:val="both"/>
+      </w:pPr>
+      <w:r>
+        <w:t>D. Ví dụ chuyển đổi truy vấn tập hợp</w:t>
+      </w:r>
+    </w:p>
+    <w:p>
+      <w:pPr>
+        <w:jc w:val="both"/>
+        <w:rPr>
+          <w:lang w:val="en-US"/>
+        </w:rPr>
+      </w:pPr>
+      <w:r>
+        <w:rPr>
+          <w:lang w:val="en-US"/>
+        </w:rPr>
+        <w:t>Các phép toán tập hợp (</w:t>
+      </w:r>
+      <w:r>
+        <w:rPr>
+          <w:rFonts w:ascii="Cambria Math" w:hAnsi="Cambria Math" w:cs="Cambria Math"/>
+          <w:lang w:val="en-US"/>
+        </w:rPr>
+        <w:t>∪</w:t>
+      </w:r>
+      <w:r>
+        <w:rPr>
+          <w:lang w:val="en-US"/>
+        </w:rPr>
+        <w:t>,∩,</w:t>
+      </w:r>
+      <w:r>
+        <w:rPr>
+          <w:rFonts w:ascii="Cambria Math" w:hAnsi="Cambria Math" w:cs="Cambria Math"/>
+          <w:lang w:val="en-US"/>
+        </w:rPr>
+        <w:t>∖</w:t>
+      </w:r>
+      <w:r>
+        <w:rPr>
+          <w:lang w:val="en-US"/>
+        </w:rPr>
+        <w:t xml:space="preserve">) đòi hỏi các quan hệ tham gia phải </w:t>
+      </w:r>
+      <w:r>
+        <w:rPr>
+          <w:b/>
+          <w:bCs/>
+          <w:lang w:val="en-US"/>
+        </w:rPr>
+        <w:t>tương thích tập hợp</w:t>
+      </w:r>
+      <w:r>
+        <w:rPr>
+          <w:lang w:val="en-US"/>
+        </w:rPr>
+        <w:t xml:space="preserve"> (</w:t>
+      </w:r>
+      <w:r>
+        <w:rPr>
+          <w:i/>
+          <w:iCs/>
+          <w:lang w:val="en-US"/>
+        </w:rPr>
+        <w:t>Union Compatibility</w:t>
+      </w:r>
+      <w:r>
+        <w:rPr>
+          <w:lang w:val="en-US"/>
+        </w:rPr>
+        <w:t>). Sự tương thích này yêu cầu chúng phải có cùng số lượng thuộc tính (arity) và các thuộc tính tương ứng phải có cùng miền giá trị (domain compatibility).</w:t>
+      </w:r>
+    </w:p>
+    <w:p>
+      <w:pPr>
+        <w:pStyle w:val="Heading4"/>
+        <w:jc w:val="both"/>
+        <w:rPr>
+          <w:lang w:val="en-US"/>
+        </w:rPr>
+      </w:pPr>
+      <w:r>
+        <w:rPr>
+          <w:lang w:val="en-US"/>
+        </w:rPr>
+        <w:t>a</w:t>
+      </w:r>
+      <w:r>
+        <w:rPr>
+          <w:lang w:val="en-US"/>
+        </w:rPr>
+        <w:t>. Ánh xạ Phép Hợp (</w:t>
+      </w:r>
+      <w:r>
+        <w:rPr>
+          <w:rFonts w:ascii="Cambria Math" w:hAnsi="Cambria Math" w:cs="Cambria Math"/>
+          <w:lang w:val="en-US"/>
+        </w:rPr>
+        <w:t>∪</w:t>
+      </w:r>
+      <w:r>
+        <w:rPr>
+          <w:lang w:val="en-US"/>
+        </w:rPr>
+        <w:t xml:space="preserve">) </w:t>
+      </w:r>
+      <w:r>
+        <w:rPr>
+          <w:rFonts w:eastAsia="Times New Roman"/>
+          <w:lang w:val="en-US"/>
+        </w:rPr>
+        <w:t>→</w:t>
+      </w:r>
+      <w:r>
+        <w:rPr>
+          <w:lang w:val="en-US"/>
+        </w:rPr>
+        <w:t xml:space="preserve"> UNION</w:t>
+      </w:r>
+    </w:p>
+    <w:p>
+      <w:pPr>
+        <w:jc w:val="both"/>
+        <w:rPr>
+          <w:lang w:val="en-US"/>
+        </w:rPr>
+      </w:pPr>
+      <w:r>
+        <w:rPr>
+          <w:lang w:val="en-US"/>
+        </w:rPr>
+        <w:t>Phép toán Hợp (</w:t>
+      </w:r>
+      <w:r>
+        <w:rPr>
+          <w:i/>
+          <w:iCs/>
+          <w:lang w:val="en-US"/>
+        </w:rPr>
+        <w:t>C</w:t>
+      </w:r>
+      <w:r>
+        <w:rPr>
+          <w:rFonts w:ascii="Cambria Math" w:hAnsi="Cambria Math" w:cs="Cambria Math"/>
+          <w:lang w:val="en-US"/>
+        </w:rPr>
+        <w:t>∪</w:t>
+      </w:r>
+      <w:r>
+        <w:rPr>
+          <w:i/>
+          <w:iCs/>
+          <w:lang w:val="en-US"/>
+        </w:rPr>
+        <w:t>N</w:t>
+      </w:r>
+      <w:r>
+        <w:rPr>
+          <w:lang w:val="en-US"/>
+        </w:rPr>
+        <w:t xml:space="preserve">) tìm ra tất cả các bản ghi tồn tại trong </w:t>
+      </w:r>
+      <w:r>
+        <w:rPr>
+          <w:i/>
+          <w:iCs/>
+          <w:lang w:val="en-US"/>
+        </w:rPr>
+        <w:t>C</w:t>
+      </w:r>
+      <w:r>
+        <w:rPr>
+          <w:lang w:val="en-US"/>
+        </w:rPr>
+        <w:t xml:space="preserve"> hoặc </w:t>
+      </w:r>
+      <w:r>
+        <w:rPr>
+          <w:i/>
+          <w:iCs/>
+          <w:lang w:val="en-US"/>
+        </w:rPr>
+        <w:t>N</w:t>
+      </w:r>
+      <w:r>
+        <w:rPr>
+          <w:lang w:val="en-US"/>
+        </w:rPr>
+        <w:t>. Kết quả sẽ loại bỏ các bản ghi trùng lặp (trừ khi dùng ALL).</w:t>
+      </w:r>
+    </w:p>
+    <w:p>
+      <w:pPr>
+        <w:jc w:val="both"/>
+        <w:rPr>
+          <w:b/>
+          <w:bCs/>
+        </w:rPr>
+      </w:pPr>
+      <w:r>
+        <w:rPr>
+          <w:b/>
+          <w:bCs/>
+        </w:rPr>
+        <w:t>Ví dụ D.1: Hợp hai bảng (Loại bỏ trùng lặp)</w:t>
+      </w:r>
+    </w:p>
+    <w:p>
+      <w:pPr>
+        <w:jc w:val="both"/>
+        <w:rPr>
+          <w:lang w:val="en-US"/>
+        </w:rPr>
+      </w:pPr>
+      <w:r>
+        <w:rPr>
+          <w:lang w:val="en-US"/>
+        </w:rPr>
+        <w:t>Mục tiêu: Tìm danh sách tất cả các sản phẩm hiện có và sản phẩm mới (Discontinued + New + Common).</w:t>
+      </w:r>
+    </w:p>
+    <w:p>
+      <w:pPr>
+        <w:rPr>
+          <w:lang w:val="en-US"/>
+        </w:rPr>
+      </w:pPr>
+      <w:r>
+        <w:rPr>
+          <w:lang w:val="en-US"/>
+        </w:rPr>
+        <w:t xml:space="preserve">ĐSQH: </w:t>
+      </w:r>
+      <w:r>
+        <w:rPr>
+          <w:i/>
+          <w:iCs/>
+          <w:lang w:val="en-US"/>
+        </w:rPr>
+        <w:t>C</w:t>
+      </w:r>
+      <w:r>
+        <w:rPr>
+          <w:i/>
+          <w:iCs/>
+          <w:lang w:val="en-US"/>
+        </w:rPr>
+        <w:t xml:space="preserve"> </w:t>
+      </w:r>
+      <w:r>
+        <w:rPr>
+          <w:rFonts w:ascii="Cambria Math" w:hAnsi="Cambria Math" w:cs="Cambria Math"/>
+          <w:lang w:val="en-US"/>
+        </w:rPr>
+        <w:t>∪</w:t>
+      </w:r>
+      <w:r>
+        <w:rPr>
+          <w:rFonts w:ascii="Cambria Math" w:hAnsi="Cambria Math" w:cs="Cambria Math"/>
+          <w:lang w:val="en-US"/>
+        </w:rPr>
+        <w:t xml:space="preserve"> </w:t>
+      </w:r>
+      <w:r>
+        <w:rPr>
+          <w:i/>
+          <w:iCs/>
+          <w:lang w:val="en-US"/>
+        </w:rPr>
+        <w:t>N</w:t>
+      </w:r>
+    </w:p>
+    <w:p>
+      <w:pPr>
+        <w:jc w:val="center"/>
+        <w:rPr>
+          <w:lang w:val="en-US"/>
+        </w:rPr>
+      </w:pPr>
+      <w:r>
+        <w:rPr>
+          <w:b/>
+          <w:bCs/>
+          <w:lang w:val="en-US"/>
+        </w:rPr>
+        <w:t>SELECT * FROM</w:t>
+      </w:r>
+      <w:r>
+        <w:rPr>
+          <w:lang w:val="en-US"/>
+        </w:rPr>
+        <w:t xml:space="preserve"> C </w:t>
+      </w:r>
+      <w:r>
+        <w:rPr>
+          <w:b/>
+          <w:bCs/>
+          <w:lang w:val="en-US"/>
+        </w:rPr>
+        <w:t>UNION SELECT * FROM</w:t>
+      </w:r>
+      <w:r>
+        <w:rPr>
+          <w:lang w:val="en-US"/>
+        </w:rPr>
+        <w:t xml:space="preserve"> N;</w:t>
+      </w:r>
+    </w:p>
+    <w:p>
+      <w:pPr>
+        <w:rPr>
+          <w:lang w:val="en-US"/>
+        </w:rPr>
+      </w:pPr>
+      <w:r>
+        <w:rPr>
+          <w:i/>
+          <w:iCs/>
+          <w:lang w:val="en-US"/>
+        </w:rPr>
+        <w:t>Lưu ý:</w:t>
+      </w:r>
+      <w:r>
+        <w:rPr>
+          <w:lang w:val="en-US"/>
+        </w:rPr>
+        <w:t xml:space="preserve"> Nếu sử dụng UNION ALL, các bản sao sẽ được giữ lại.</w:t>
+      </w:r>
+    </w:p>
+    <w:p>
+      <w:pPr>
+        <w:rPr>
+          <w:lang w:val="en-US"/>
+        </w:rPr>
+      </w:pPr>
+      <w:r>
+        <w:rPr>
+          <w:lang w:val="en-US"/>
+        </w:rPr>
+        <w:t xml:space="preserve">ĐSQH (Multiset): </w:t>
+      </w:r>
+      <w:r>
+        <w:rPr>
+          <w:i/>
+          <w:iCs/>
+          <w:lang w:val="en-US"/>
+        </w:rPr>
+        <w:t>C</w:t>
+      </w:r>
+      <w:r>
+        <w:rPr>
+          <w:lang w:val="en-US"/>
+        </w:rPr>
+        <w:t> </w:t>
+      </w:r>
+      <w:r>
+        <w:rPr>
+          <w:rFonts w:ascii="Cambria Math" w:hAnsi="Cambria Math" w:cs="Cambria Math"/>
+          <w:lang w:val="en-US"/>
+        </w:rPr>
+        <w:t>∪</w:t>
+      </w:r>
+      <w:r>
+        <w:rPr>
+          <w:vertAlign w:val="subscript"/>
+          <w:lang w:val="en-US"/>
+        </w:rPr>
+        <w:t>all</w:t>
+      </w:r>
+      <w:r>
+        <w:rPr>
+          <w:lang w:val="en-US"/>
+        </w:rPr>
+        <w:t xml:space="preserve"> </w:t>
+      </w:r>
+      <w:r>
+        <w:rPr>
+          <w:lang w:val="en-US"/>
+        </w:rPr>
+        <w:t>​</w:t>
+      </w:r>
+      <w:r>
+        <w:rPr>
+          <w:i/>
+          <w:iCs/>
+          <w:lang w:val="en-US"/>
+        </w:rPr>
+        <w:t>N</w:t>
+      </w:r>
+    </w:p>
+    <w:p>
+      <w:pPr>
+        <w:jc w:val="center"/>
+        <w:rPr>
+          <w:lang w:val="en-US"/>
+        </w:rPr>
+      </w:pPr>
+      <w:r>
+        <w:rPr>
+          <w:b/>
+          <w:bCs/>
+          <w:lang w:val="en-US"/>
+        </w:rPr>
+        <w:t>SELECT * FROM</w:t>
+      </w:r>
+      <w:r>
+        <w:rPr>
+          <w:lang w:val="en-US"/>
+        </w:rPr>
+        <w:t xml:space="preserve"> C </w:t>
+      </w:r>
+      <w:r>
+        <w:rPr>
+          <w:b/>
+          <w:bCs/>
+          <w:lang w:val="en-US"/>
+        </w:rPr>
+        <w:t>UNION ALL SELECT * FROM</w:t>
+      </w:r>
+      <w:r>
+        <w:rPr>
+          <w:lang w:val="en-US"/>
+        </w:rPr>
+        <w:t xml:space="preserve"> N;</w:t>
+      </w:r>
+    </w:p>
+    <w:p>
+      <w:pPr>
+        <w:pStyle w:val="Heading4"/>
+        <w:jc w:val="both"/>
+        <w:rPr>
+          <w:lang w:val="en-US"/>
+        </w:rPr>
+      </w:pPr>
+      <w:r>
+        <w:rPr>
+          <w:lang w:val="en-US"/>
+        </w:rPr>
+        <w:lastRenderedPageBreak/>
+        <w:t>b</w:t>
+      </w:r>
+      <w:r>
+        <w:rPr>
+          <w:lang w:val="en-US"/>
+        </w:rPr>
+        <w:t xml:space="preserve">. Ánh xạ Phép Giao (∩) </w:t>
+      </w:r>
+      <w:r>
+        <w:rPr>
+          <w:rFonts w:eastAsia="Times New Roman"/>
+          <w:lang w:val="en-US"/>
+        </w:rPr>
+        <w:t>→</w:t>
+      </w:r>
+      <w:r>
+        <w:rPr>
+          <w:lang w:val="en-US"/>
+        </w:rPr>
+        <w:t xml:space="preserve"> INTERSECT (và các phương pháp thay thế)</w:t>
+      </w:r>
+    </w:p>
+    <w:p>
+      <w:pPr>
+        <w:jc w:val="both"/>
+        <w:rPr>
+          <w:lang w:val="en-US"/>
+        </w:rPr>
+      </w:pPr>
+      <w:r>
+        <w:rPr>
+          <w:lang w:val="en-US"/>
+        </w:rPr>
+        <w:t>Phép toán Giao (</w:t>
+      </w:r>
+      <w:r>
+        <w:rPr>
+          <w:i/>
+          <w:iCs/>
+          <w:lang w:val="en-US"/>
+        </w:rPr>
+        <w:t>C</w:t>
+      </w:r>
+      <w:r>
+        <w:rPr>
+          <w:i/>
+          <w:iCs/>
+          <w:lang w:val="en-US"/>
+        </w:rPr>
+        <w:t xml:space="preserve"> </w:t>
+      </w:r>
+      <w:r>
+        <w:rPr>
+          <w:lang w:val="en-US"/>
+        </w:rPr>
+        <w:t>∩</w:t>
+      </w:r>
+      <w:r>
+        <w:rPr>
+          <w:lang w:val="en-US"/>
+        </w:rPr>
+        <w:t xml:space="preserve"> </w:t>
+      </w:r>
+      <w:r>
+        <w:rPr>
+          <w:i/>
+          <w:iCs/>
+          <w:lang w:val="en-US"/>
+        </w:rPr>
+        <w:t>N</w:t>
+      </w:r>
+      <w:r>
+        <w:rPr>
+          <w:lang w:val="en-US"/>
+        </w:rPr>
+        <w:t xml:space="preserve">) tìm các bản ghi sản phẩm/nhà cung cấp/chi phí </w:t>
+      </w:r>
+      <w:r>
+        <w:rPr>
+          <w:b/>
+          <w:bCs/>
+          <w:lang w:val="en-US"/>
+        </w:rPr>
+        <w:t>chung</w:t>
+      </w:r>
+      <w:r>
+        <w:rPr>
+          <w:lang w:val="en-US"/>
+        </w:rPr>
+        <w:t xml:space="preserve"> (common records) có mặt trong cả </w:t>
+      </w:r>
+      <w:r>
+        <w:rPr>
+          <w:i/>
+          <w:iCs/>
+          <w:lang w:val="en-US"/>
+        </w:rPr>
+        <w:t>C</w:t>
+      </w:r>
+      <w:r>
+        <w:rPr>
+          <w:lang w:val="en-US"/>
+        </w:rPr>
+        <w:t xml:space="preserve"> và </w:t>
+      </w:r>
+      <w:r>
+        <w:rPr>
+          <w:i/>
+          <w:iCs/>
+          <w:lang w:val="en-US"/>
+        </w:rPr>
+        <w:t>N</w:t>
+      </w:r>
+      <w:r>
+        <w:rPr>
+          <w:lang w:val="en-US"/>
+        </w:rPr>
+        <w:t>.</w:t>
+      </w:r>
+    </w:p>
+    <w:p>
+      <w:pPr>
+        <w:rPr>
+          <w:lang w:val="en-US"/>
+        </w:rPr>
+      </w:pPr>
+      <w:r>
+        <w:rPr>
+          <w:b/>
+          <w:bCs/>
+          <w:lang w:val="en-US"/>
+        </w:rPr>
+        <w:t>Ví dụ D.2: Sử dụng INTERSECT (Chuẩn SQL)</w:t>
+      </w:r>
+    </w:p>
+    <w:p>
+      <w:pPr>
+        <w:rPr>
+          <w:lang w:val="en-US"/>
+        </w:rPr>
+      </w:pPr>
+      <w:r>
+        <w:rPr>
+          <w:lang w:val="en-US"/>
+        </w:rPr>
+        <w:t xml:space="preserve">ĐSQH: </w:t>
+      </w:r>
+      <w:r>
+        <w:rPr>
+          <w:i/>
+          <w:iCs/>
+          <w:lang w:val="en-US"/>
+        </w:rPr>
+        <w:t>C</w:t>
+      </w:r>
+      <w:r>
+        <w:rPr>
+          <w:i/>
+          <w:iCs/>
+          <w:lang w:val="en-US"/>
+        </w:rPr>
+        <w:t xml:space="preserve"> </w:t>
+      </w:r>
+      <w:r>
+        <w:rPr>
+          <w:lang w:val="en-US"/>
+        </w:rPr>
+        <w:t>∩</w:t>
+      </w:r>
+      <w:r>
+        <w:rPr>
+          <w:lang w:val="en-US"/>
+        </w:rPr>
+        <w:t xml:space="preserve"> </w:t>
+      </w:r>
+      <w:r>
+        <w:rPr>
+          <w:i/>
+          <w:iCs/>
+          <w:lang w:val="en-US"/>
+        </w:rPr>
+        <w:t>N</w:t>
+      </w:r>
+    </w:p>
+    <w:p>
+      <w:pPr>
+        <w:jc w:val="center"/>
+        <w:rPr>
+          <w:lang w:val="en-US"/>
+        </w:rPr>
+      </w:pPr>
+      <w:r>
+        <w:rPr>
+          <w:b/>
+          <w:bCs/>
+          <w:lang w:val="en-US"/>
+        </w:rPr>
+        <w:t>SELECT * FROM</w:t>
+      </w:r>
+      <w:r>
+        <w:rPr>
+          <w:lang w:val="en-US"/>
+        </w:rPr>
+        <w:t xml:space="preserve"> C </w:t>
+      </w:r>
+      <w:r>
+        <w:rPr>
+          <w:b/>
+          <w:bCs/>
+          <w:lang w:val="en-US"/>
+        </w:rPr>
+        <w:t>INTERSECT SELECT * FROM</w:t>
+      </w:r>
+      <w:r>
+        <w:rPr>
+          <w:lang w:val="en-US"/>
+        </w:rPr>
+        <w:t xml:space="preserve"> N;</w:t>
+      </w:r>
+    </w:p>
+    <w:p>
+      <w:pPr>
+        <w:jc w:val="both"/>
+        <w:rPr>
+          <w:lang w:val="en-US"/>
+        </w:rPr>
+      </w:pPr>
+      <w:r>
+        <w:rPr>
+          <w:i/>
+          <w:iCs/>
+          <w:lang w:val="en-US"/>
+        </w:rPr>
+        <w:t>Lưu ý:</w:t>
+      </w:r>
+      <w:r>
+        <w:rPr>
+          <w:lang w:val="en-US"/>
+        </w:rPr>
+        <w:t xml:space="preserve"> Toán tử INTERSECT </w:t>
+      </w:r>
+      <w:r>
+        <w:rPr>
+          <w:b/>
+          <w:bCs/>
+          <w:lang w:val="en-US"/>
+        </w:rPr>
+        <w:t>tự động loại bỏ trùng lặp</w:t>
+      </w:r>
+      <w:r>
+        <w:rPr>
+          <w:lang w:val="en-US"/>
+        </w:rPr>
+        <w:t xml:space="preserve">. Tuy nhiên, </w:t>
+      </w:r>
+      <w:r>
+        <w:rPr>
+          <w:b/>
+          <w:bCs/>
+          <w:lang w:val="en-US"/>
+        </w:rPr>
+        <w:t>MySQL không hỗ trợ</w:t>
+      </w:r>
+      <w:r>
+        <w:rPr>
+          <w:lang w:val="en-US"/>
+        </w:rPr>
+        <w:t xml:space="preserve"> toán tử này.</w:t>
+      </w:r>
+    </w:p>
+    <w:p>
+      <w:pPr>
+        <w:jc w:val="both"/>
+        <w:rPr>
+          <w:lang w:val="en-US"/>
+        </w:rPr>
+      </w:pPr>
+      <w:r>
+        <w:rPr>
+          <w:b/>
+          <w:bCs/>
+          <w:lang w:val="en-US"/>
+        </w:rPr>
+        <w:t>Ví dụ D.3: Sử dụng INNER JOIN (IJ) (Phương pháp hiệu quả)</w:t>
+      </w:r>
+    </w:p>
+    <w:p>
+      <w:pPr>
+        <w:jc w:val="both"/>
+        <w:rPr>
+          <w:lang w:val="en-US"/>
+        </w:rPr>
+      </w:pPr>
+      <w:r>
+        <w:rPr>
+          <w:lang w:val="en-US"/>
+        </w:rPr>
+        <w:t xml:space="preserve">Phép Giao có thể được ánh xạ bằng phép </w:t>
+      </w:r>
+      <w:r>
+        <w:rPr>
+          <w:b/>
+          <w:bCs/>
+          <w:lang w:val="en-US"/>
+        </w:rPr>
+        <w:t>Kết Trong (Inner Join)</w:t>
+      </w:r>
+      <w:r>
+        <w:rPr>
+          <w:lang w:val="en-US"/>
+        </w:rPr>
+        <w:t xml:space="preserve"> trên </w:t>
+      </w:r>
+      <w:r>
+        <w:rPr>
+          <w:i/>
+          <w:iCs/>
+          <w:lang w:val="en-US"/>
+        </w:rPr>
+        <w:t>tất cả các thuộc tính</w:t>
+      </w:r>
+      <w:r>
+        <w:rPr>
+          <w:lang w:val="en-US"/>
+        </w:rPr>
+        <w:t xml:space="preserve"> chung. Phương pháp này </w:t>
+      </w:r>
+      <w:r>
+        <w:rPr>
+          <w:b/>
+          <w:bCs/>
+          <w:lang w:val="en-US"/>
+        </w:rPr>
+        <w:t>thường hiệu quả hơn</w:t>
+      </w:r>
+      <w:r>
+        <w:rPr>
+          <w:lang w:val="en-US"/>
+        </w:rPr>
+        <w:t xml:space="preserve"> so với việc sử dụng Outer Join có điều kiện.</w:t>
+      </w:r>
+    </w:p>
+    <w:p>
+      <w:pPr>
+        <w:rPr>
+          <w:lang w:val="en-US"/>
+        </w:rPr>
+      </w:pPr>
+      <w:r>
+        <w:rPr>
+          <w:lang w:val="en-US"/>
+        </w:rPr>
+        <w:t xml:space="preserve">ĐSQH: </w:t>
+      </w:r>
+      <w:r>
+        <w:rPr>
+          <w:i/>
+          <w:iCs/>
+          <w:lang w:val="en-US"/>
+        </w:rPr>
+        <w:t>C</w:t>
+      </w:r>
+      <w:r>
+        <w:rPr>
+          <w:i/>
+          <w:iCs/>
+          <w:lang w:val="en-US"/>
+        </w:rPr>
+        <w:t xml:space="preserve"> </w:t>
+      </w:r>
+      <w:r>
+        <w:rPr>
+          <w:lang w:val="en-US"/>
+        </w:rPr>
+        <w:t>∩</w:t>
+      </w:r>
+      <w:r>
+        <w:rPr>
+          <w:lang w:val="en-US"/>
+        </w:rPr>
+        <w:t xml:space="preserve"> </w:t>
+      </w:r>
+      <w:r>
+        <w:rPr>
+          <w:i/>
+          <w:iCs/>
+          <w:lang w:val="en-US"/>
+        </w:rPr>
+        <w:t>N</w:t>
+      </w:r>
+      <w:r>
+        <w:rPr>
+          <w:i/>
+          <w:iCs/>
+          <w:lang w:val="en-US"/>
+        </w:rPr>
+        <w:t xml:space="preserve"> </w:t>
+      </w:r>
+      <w:r>
+        <w:rPr>
+          <w:lang w:val="en-US"/>
+        </w:rPr>
+        <w:t>≡</w:t>
+      </w:r>
+      <w:r>
+        <w:rPr>
+          <w:lang w:val="en-US"/>
+        </w:rPr>
+        <w:t xml:space="preserve"> </w:t>
+      </w:r>
+      <w:r>
+        <w:rPr>
+          <w:i/>
+          <w:iCs/>
+          <w:lang w:val="en-US"/>
+        </w:rPr>
+        <w:t>π</w:t>
+      </w:r>
+      <w:r>
+        <w:rPr>
+          <w:i/>
+          <w:iCs/>
+          <w:vertAlign w:val="subscript"/>
+          <w:lang w:val="en-US"/>
+        </w:rPr>
+        <w:t>C</w:t>
+      </w:r>
+      <w:r>
+        <w:rPr>
+          <w:lang w:val="en-US"/>
+        </w:rPr>
+        <w:t>.</w:t>
+      </w:r>
+      <w:r>
+        <w:rPr>
+          <w:rFonts w:ascii="Cambria Math" w:hAnsi="Cambria Math" w:cs="Cambria Math"/>
+          <w:lang w:val="en-US"/>
+        </w:rPr>
+        <w:t>∗</w:t>
+      </w:r>
+      <w:r>
+        <w:rPr>
+          <w:lang w:val="en-US"/>
+        </w:rPr>
+        <w:t>​(</w:t>
+      </w:r>
+      <w:r>
+        <w:rPr>
+          <w:i/>
+          <w:iCs/>
+          <w:lang w:val="en-US"/>
+        </w:rPr>
+        <w:t>C</w:t>
+      </w:r>
+      <w:r>
+        <w:rPr>
+          <w:rFonts w:ascii="Cambria Math" w:hAnsi="Cambria Math" w:cs="Cambria Math"/>
+          <w:lang w:val="en-US"/>
+        </w:rPr>
+        <w:t>⋈</w:t>
+      </w:r>
+      <w:r>
+        <w:rPr>
+          <w:vertAlign w:val="subscript"/>
+          <w:lang w:val="en-US"/>
+        </w:rPr>
+        <w:t>all attributes</w:t>
+      </w:r>
+      <w:r>
+        <w:rPr>
+          <w:lang w:val="en-US"/>
+        </w:rPr>
+        <w:t>​</w:t>
+      </w:r>
+      <w:r>
+        <w:rPr>
+          <w:i/>
+          <w:iCs/>
+          <w:lang w:val="en-US"/>
+        </w:rPr>
+        <w:t>N</w:t>
+      </w:r>
+      <w:r>
+        <w:rPr>
+          <w:lang w:val="en-US"/>
+        </w:rPr>
+        <w:t>)</w:t>
+      </w:r>
+    </w:p>
+    <w:p>
+      <w:pPr>
+        <w:ind w:left="720"/>
+        <w:rPr>
+          <w:lang w:val="en-US"/>
+        </w:rPr>
+      </w:pPr>
+      <w:r>
+        <w:rPr>
+          <w:b/>
+          <w:bCs/>
+          <w:lang w:val="en-US"/>
+        </w:rPr>
+        <w:t>SELECT</w:t>
+      </w:r>
+      <w:r>
+        <w:rPr>
+          <w:lang w:val="en-US"/>
+        </w:rPr>
+        <w:t xml:space="preserve"> C.* </w:t>
+      </w:r>
+      <w:r>
+        <w:rPr>
+          <w:b/>
+          <w:bCs/>
+          <w:lang w:val="en-US"/>
+        </w:rPr>
+        <w:t>FROM</w:t>
+      </w:r>
+      <w:r>
+        <w:rPr>
+          <w:lang w:val="en-US"/>
+        </w:rPr>
+        <w:t xml:space="preserve"> C </w:t>
+      </w:r>
+    </w:p>
+    <w:p>
+      <w:pPr>
+        <w:ind w:left="720"/>
+        <w:rPr>
+          <w:lang w:val="en-US"/>
+        </w:rPr>
+      </w:pPr>
+      <w:r>
+        <w:rPr>
+          <w:b/>
+          <w:bCs/>
+          <w:lang w:val="en-US"/>
+        </w:rPr>
+        <w:t>INNER JOIN</w:t>
+      </w:r>
+      <w:r>
+        <w:rPr>
+          <w:lang w:val="en-US"/>
+        </w:rPr>
+        <w:t xml:space="preserve"> N </w:t>
+      </w:r>
+      <w:r>
+        <w:rPr>
+          <w:b/>
+          <w:bCs/>
+          <w:lang w:val="en-US"/>
+        </w:rPr>
+        <w:t>ON</w:t>
+      </w:r>
+      <w:r>
+        <w:rPr>
+          <w:lang w:val="en-US"/>
+        </w:rPr>
+        <w:t xml:space="preserve"> (C.PID = N.PID) </w:t>
+      </w:r>
+    </w:p>
+    <w:p>
+      <w:pPr>
+        <w:ind w:left="720"/>
+        <w:rPr>
+          <w:lang w:val="en-US"/>
+        </w:rPr>
+      </w:pPr>
+      <w:r>
+        <w:rPr>
+          <w:b/>
+          <w:bCs/>
+          <w:lang w:val="en-US"/>
+        </w:rPr>
+        <w:t>AND</w:t>
+      </w:r>
+      <w:r>
+        <w:rPr>
+          <w:lang w:val="en-US"/>
+        </w:rPr>
+        <w:t xml:space="preserve"> (C.SID = N.SID) </w:t>
+      </w:r>
+    </w:p>
+    <w:p>
+      <w:pPr>
+        <w:ind w:left="720"/>
+        <w:rPr>
+          <w:lang w:val="en-US"/>
+        </w:rPr>
+      </w:pPr>
+      <w:r>
+        <w:rPr>
+          <w:b/>
+          <w:bCs/>
+          <w:lang w:val="en-US"/>
+        </w:rPr>
+        <w:t>AND</w:t>
+      </w:r>
+      <w:r>
+        <w:rPr>
+          <w:lang w:val="en-US"/>
+        </w:rPr>
+        <w:t xml:space="preserve"> (C.Cost = N.Cost);</w:t>
+      </w:r>
+    </w:p>
+    <w:p>
+      <w:pPr>
+        <w:jc w:val="both"/>
+        <w:rPr>
+          <w:lang w:val="en-US"/>
+        </w:rPr>
+      </w:pPr>
+      <w:r>
+        <w:rPr>
+          <w:b/>
+          <w:bCs/>
+          <w:lang w:val="en-US"/>
+        </w:rPr>
+        <w:t>Ví dụ D.4: Sử dụng EXISTS (Truy vấn con tương quan)</w:t>
+      </w:r>
+    </w:p>
+    <w:p>
+      <w:pPr>
+        <w:jc w:val="both"/>
+        <w:rPr>
+          <w:lang w:val="en-US"/>
+        </w:rPr>
+      </w:pPr>
+      <w:r>
+        <w:rPr>
+          <w:lang w:val="en-US"/>
+        </w:rPr>
+        <w:t xml:space="preserve">Phương pháp này kiểm tra liệu có tồn tại bộ khớp hoàn toàn trong </w:t>
+      </w:r>
+      <w:r>
+        <w:rPr>
+          <w:i/>
+          <w:iCs/>
+          <w:lang w:val="en-US"/>
+        </w:rPr>
+        <w:t>N</w:t>
+      </w:r>
+      <w:r>
+        <w:rPr>
+          <w:lang w:val="en-US"/>
+        </w:rPr>
+        <w:t xml:space="preserve"> cho mỗi bộ trong </w:t>
+      </w:r>
+      <w:r>
+        <w:rPr>
+          <w:i/>
+          <w:iCs/>
+          <w:lang w:val="en-US"/>
+        </w:rPr>
+        <w:t>C</w:t>
+      </w:r>
+      <w:r>
+        <w:rPr>
+          <w:lang w:val="en-US"/>
+        </w:rPr>
+        <w:t xml:space="preserve"> hay không.</w:t>
+      </w:r>
+    </w:p>
+    <w:p>
+      <w:pPr>
+        <w:rPr>
+          <w:lang w:val="en-US"/>
+        </w:rPr>
+      </w:pPr>
+      <w:r>
+        <w:rPr>
+          <w:lang w:val="en-US"/>
+        </w:rPr>
+        <w:t xml:space="preserve">ĐSQH: </w:t>
+      </w:r>
+      <w:r>
+        <w:rPr>
+          <w:i/>
+          <w:iCs/>
+          <w:lang w:val="en-US"/>
+        </w:rPr>
+        <w:t>C</w:t>
+      </w:r>
+      <w:r>
+        <w:rPr>
+          <w:i/>
+          <w:iCs/>
+          <w:lang w:val="en-US"/>
+        </w:rPr>
+        <w:t xml:space="preserve"> </w:t>
+      </w:r>
+      <w:r>
+        <w:rPr>
+          <w:lang w:val="en-US"/>
+        </w:rPr>
+        <w:t>∩</w:t>
+      </w:r>
+      <w:r>
+        <w:rPr>
+          <w:lang w:val="en-US"/>
+        </w:rPr>
+        <w:t xml:space="preserve"> </w:t>
+      </w:r>
+      <w:r>
+        <w:rPr>
+          <w:i/>
+          <w:iCs/>
+          <w:lang w:val="en-US"/>
+        </w:rPr>
+        <w:t>N</w:t>
+      </w:r>
+      <w:r>
+        <w:rPr>
+          <w:i/>
+          <w:iCs/>
+          <w:lang w:val="en-US"/>
+        </w:rPr>
+        <w:t xml:space="preserve"> </w:t>
+      </w:r>
+      <w:r>
+        <w:rPr>
+          <w:lang w:val="en-US"/>
+        </w:rPr>
+        <w:t>≡</w:t>
+      </w:r>
+      <w:r>
+        <w:rPr>
+          <w:lang w:val="en-US"/>
+        </w:rPr>
+        <w:t xml:space="preserve"> </w:t>
+      </w:r>
+      <w:r>
+        <w:rPr>
+          <w:i/>
+          <w:iCs/>
+          <w:lang w:val="en-US"/>
+        </w:rPr>
+        <w:t>σ</w:t>
+      </w:r>
+      <w:r>
+        <w:rPr>
+          <w:rFonts w:ascii="Cambria Math" w:hAnsi="Cambria Math" w:cs="Cambria Math"/>
+          <w:vertAlign w:val="subscript"/>
+          <w:lang w:val="en-US"/>
+        </w:rPr>
+        <w:t>∃</w:t>
+      </w:r>
+      <w:r>
+        <w:rPr>
+          <w:i/>
+          <w:iCs/>
+          <w:vertAlign w:val="subscript"/>
+          <w:lang w:val="en-US"/>
+        </w:rPr>
+        <w:t>n</w:t>
+      </w:r>
+      <w:r>
+        <w:rPr>
+          <w:rFonts w:ascii="Cambria Math" w:hAnsi="Cambria Math" w:cs="Cambria Math"/>
+          <w:vertAlign w:val="subscript"/>
+          <w:lang w:val="en-US"/>
+        </w:rPr>
+        <w:t>∈</w:t>
+      </w:r>
+      <w:r>
+        <w:rPr>
+          <w:i/>
+          <w:iCs/>
+          <w:vertAlign w:val="subscript"/>
+          <w:lang w:val="en-US"/>
+        </w:rPr>
+        <w:t>N</w:t>
+      </w:r>
+      <w:r>
+        <w:rPr>
+          <w:vertAlign w:val="subscript"/>
+          <w:lang w:val="en-US"/>
+        </w:rPr>
+        <w:t>(</w:t>
+      </w:r>
+      <w:r>
+        <w:rPr>
+          <w:i/>
+          <w:iCs/>
+          <w:vertAlign w:val="subscript"/>
+          <w:lang w:val="en-US"/>
+        </w:rPr>
+        <w:t>C</w:t>
+      </w:r>
+      <w:r>
+        <w:rPr>
+          <w:vertAlign w:val="subscript"/>
+          <w:lang w:val="en-US"/>
+        </w:rPr>
+        <w:t>=</w:t>
+      </w:r>
+      <w:r>
+        <w:rPr>
+          <w:i/>
+          <w:iCs/>
+          <w:vertAlign w:val="subscript"/>
+          <w:lang w:val="en-US"/>
+        </w:rPr>
+        <w:t>n</w:t>
+      </w:r>
+      <w:r>
+        <w:rPr>
+          <w:vertAlign w:val="subscript"/>
+          <w:lang w:val="en-US"/>
+        </w:rPr>
+        <w:t>)​</w:t>
+      </w:r>
+      <w:r>
+        <w:rPr>
+          <w:lang w:val="en-US"/>
+        </w:rPr>
+        <w:t>(</w:t>
+      </w:r>
+      <w:r>
+        <w:rPr>
+          <w:i/>
+          <w:iCs/>
+          <w:lang w:val="en-US"/>
+        </w:rPr>
+        <w:t>C</w:t>
+      </w:r>
+      <w:r>
+        <w:rPr>
+          <w:lang w:val="en-US"/>
+        </w:rPr>
+        <w:t>)</w:t>
+      </w:r>
+    </w:p>
+    <w:p>
+      <w:pPr>
+        <w:ind w:left="720"/>
+        <w:rPr>
+          <w:b/>
+          <w:bCs/>
+          <w:lang w:val="en-US"/>
+        </w:rPr>
+      </w:pPr>
+      <w:r>
+        <w:rPr>
+          <w:b/>
+          <w:bCs/>
+          <w:lang w:val="en-US"/>
+        </w:rPr>
+        <w:t>SELECT</w:t>
+      </w:r>
+      <w:r>
+        <w:rPr>
+          <w:lang w:val="en-US"/>
+        </w:rPr>
+        <w:t xml:space="preserve"> * </w:t>
+      </w:r>
+      <w:r>
+        <w:rPr>
+          <w:b/>
+          <w:bCs/>
+          <w:lang w:val="en-US"/>
+        </w:rPr>
+        <w:t xml:space="preserve">FROM C </w:t>
+      </w:r>
+    </w:p>
+    <w:p>
+      <w:pPr>
+        <w:ind w:left="720"/>
+        <w:rPr>
+          <w:lang w:val="en-US"/>
+        </w:rPr>
+      </w:pPr>
+      <w:r>
+        <w:rPr>
+          <w:b/>
+          <w:bCs/>
+          <w:lang w:val="en-US"/>
+        </w:rPr>
+        <w:t>WHERE EXISTS</w:t>
+      </w:r>
+      <w:r>
+        <w:rPr>
+          <w:lang w:val="en-US"/>
+        </w:rPr>
+        <w:t xml:space="preserve"> (</w:t>
+      </w:r>
+      <w:r>
+        <w:rPr>
+          <w:b/>
+          <w:bCs/>
+          <w:lang w:val="en-US"/>
+        </w:rPr>
+        <w:t>SELECT</w:t>
+      </w:r>
+      <w:r>
+        <w:rPr>
+          <w:lang w:val="en-US"/>
+        </w:rPr>
+        <w:t xml:space="preserve"> * </w:t>
+      </w:r>
+      <w:r>
+        <w:rPr>
+          <w:b/>
+          <w:bCs/>
+          <w:lang w:val="en-US"/>
+        </w:rPr>
+        <w:t>FROM</w:t>
+      </w:r>
+      <w:r>
+        <w:rPr>
+          <w:lang w:val="en-US"/>
+        </w:rPr>
+        <w:t xml:space="preserve"> N </w:t>
+      </w:r>
+    </w:p>
+    <w:p>
+      <w:pPr>
+        <w:ind w:left="2880"/>
+        <w:rPr>
+          <w:lang w:val="en-US"/>
+        </w:rPr>
+      </w:pPr>
+      <w:r>
+        <w:rPr>
+          <w:b/>
+          <w:bCs/>
+          <w:lang w:val="en-US"/>
+        </w:rPr>
+        <w:t>WHERE</w:t>
+      </w:r>
+      <w:r>
+        <w:rPr>
+          <w:lang w:val="en-US"/>
+        </w:rPr>
+        <w:t xml:space="preserve"> (C.PID = N.PID) </w:t>
+      </w:r>
+    </w:p>
+    <w:p>
+      <w:pPr>
+        <w:ind w:left="2880"/>
+        <w:rPr>
+          <w:lang w:val="en-US"/>
+        </w:rPr>
+      </w:pPr>
+      <w:r>
+        <w:rPr>
+          <w:b/>
+          <w:bCs/>
+          <w:lang w:val="en-US"/>
+        </w:rPr>
+        <w:t>AND</w:t>
+      </w:r>
+      <w:r>
+        <w:rPr>
+          <w:lang w:val="en-US"/>
+        </w:rPr>
+        <w:t xml:space="preserve"> (C.SID = N.SID) </w:t>
+      </w:r>
+    </w:p>
+    <w:p>
+      <w:pPr>
+        <w:ind w:left="2880"/>
+        <w:rPr>
+          <w:lang w:val="en-US"/>
+        </w:rPr>
+      </w:pPr>
+      <w:r>
+        <w:rPr>
+          <w:b/>
+          <w:bCs/>
+          <w:lang w:val="en-US"/>
+        </w:rPr>
+        <w:t>AND</w:t>
+      </w:r>
+      <w:r>
+        <w:rPr>
+          <w:lang w:val="en-US"/>
+        </w:rPr>
+        <w:t xml:space="preserve"> (C.Cost = N.Cost););</w:t>
+      </w:r>
+    </w:p>
+    <w:p>
+      <w:pPr>
+        <w:rPr>
+          <w:lang w:val="en-US"/>
+        </w:rPr>
+      </w:pPr>
+      <w:r>
+        <w:rPr>
+          <w:lang w:val="en-US"/>
+        </w:rPr>
+        <w:t xml:space="preserve">Phương pháp này được coi là một truy vấn chuyên biệt (specialized query) và </w:t>
+      </w:r>
+      <w:r>
+        <w:rPr>
+          <w:b/>
+          <w:bCs/>
+          <w:lang w:val="en-US"/>
+        </w:rPr>
+        <w:t>không hiệu quả</w:t>
+      </w:r>
+      <w:r>
+        <w:rPr>
+          <w:lang w:val="en-US"/>
+        </w:rPr>
+        <w:t xml:space="preserve"> bằng INNER JOIN (Q3).</w:t>
+      </w:r>
+    </w:p>
+    <w:p>
+      <w:pPr>
+        <w:rPr>
+          <w:lang w:val="en-US"/>
+        </w:rPr>
+      </w:pPr>
+    </w:p>
+    <w:p>
+      <w:pPr>
+        <w:rPr>
+          <w:lang w:val="en-US"/>
+        </w:rPr>
+      </w:pPr>
+    </w:p>
+    <w:p>
+      <w:pPr>
+        <w:jc w:val="both"/>
+        <w:rPr>
+          <w:lang w:val="en-US"/>
+        </w:rPr>
+      </w:pPr>
+      <w:r>
+        <w:rPr>
+          <w:b/>
+          <w:bCs/>
+          <w:lang w:val="en-US"/>
+        </w:rPr>
+        <w:lastRenderedPageBreak/>
+        <w:t>Ví dụ D.5: Sử dụng LEFT JOIN INCLUDING (LJ(I))</w:t>
+      </w:r>
+    </w:p>
+    <w:p>
+      <w:pPr>
+        <w:jc w:val="both"/>
+        <w:rPr>
+          <w:lang w:val="en-US"/>
+        </w:rPr>
+      </w:pPr>
+      <w:r>
+        <w:rPr>
+          <w:lang w:val="en-US"/>
+        </w:rPr>
+        <w:t>Phép Giao (</w:t>
+      </w:r>
+      <w:r>
+        <w:rPr>
+          <w:i/>
+          <w:iCs/>
+          <w:lang w:val="en-US"/>
+        </w:rPr>
+        <w:t>I</w:t>
+      </w:r>
+      <w:r>
+        <w:rPr>
+          <w:lang w:val="en-US"/>
+        </w:rPr>
+        <w:t>) có thể được ánh xạ bằng Left Join Including (LJ(I)). Điều này đòi hỏi phải sử dụng điều kiện WHERE ... IS NOT NULL (Including Predicate) trên một thuộc tính khóa của bảng bên phải (</w:t>
+      </w:r>
+      <w:r>
+        <w:rPr>
+          <w:i/>
+          <w:iCs/>
+          <w:lang w:val="en-US"/>
+        </w:rPr>
+        <w:t>N</w:t>
+      </w:r>
+      <w:r>
+        <w:rPr>
+          <w:lang w:val="en-US"/>
+        </w:rPr>
+        <w:t>) để giữ lại các bản ghi khớp.</w:t>
+      </w:r>
+    </w:p>
+    <w:p>
+      <w:pPr>
+        <w:jc w:val="both"/>
+        <w:rPr>
+          <w:lang w:val="en-US"/>
+        </w:rPr>
+      </w:pPr>
+      <w:r>
+        <w:rPr>
+          <w:lang w:val="en-US"/>
+        </w:rPr>
+        <w:t xml:space="preserve">ĐSQH: </w:t>
+      </w:r>
+      <w:r>
+        <w:rPr>
+          <w:i/>
+          <w:iCs/>
+          <w:lang w:val="en-US"/>
+        </w:rPr>
+        <w:t>I</w:t>
+      </w:r>
+      <w:r>
+        <w:rPr>
+          <w:i/>
+          <w:iCs/>
+          <w:lang w:val="en-US"/>
+        </w:rPr>
+        <w:t xml:space="preserve"> </w:t>
+      </w:r>
+      <w:r>
+        <w:rPr>
+          <w:lang w:val="en-US"/>
+        </w:rPr>
+        <w:t>=LJ</w:t>
+      </w:r>
+      <w:r>
+        <w:rPr>
+          <w:lang w:val="en-US"/>
+        </w:rPr>
+        <w:t xml:space="preserve"> </w:t>
+      </w:r>
+      <w:r>
+        <w:rPr>
+          <w:lang w:val="en-US"/>
+        </w:rPr>
+        <w:t>(</w:t>
+      </w:r>
+      <w:r>
+        <w:rPr>
+          <w:i/>
+          <w:iCs/>
+          <w:lang w:val="en-US"/>
+        </w:rPr>
+        <w:t>I</w:t>
+      </w:r>
+      <w:r>
+        <w:rPr>
+          <w:lang w:val="en-US"/>
+        </w:rPr>
+        <w:t>)</w:t>
+      </w:r>
+    </w:p>
+    <w:p>
+      <w:pPr>
+        <w:ind w:left="720"/>
+        <w:rPr>
+          <w:lang w:val="en-US"/>
+        </w:rPr>
+      </w:pPr>
+      <w:r>
+        <w:rPr>
+          <w:b/>
+          <w:bCs/>
+          <w:lang w:val="en-US"/>
+        </w:rPr>
+        <w:t>SELECT</w:t>
+      </w:r>
+      <w:r>
+        <w:rPr>
+          <w:lang w:val="en-US"/>
+        </w:rPr>
+        <w:t xml:space="preserve"> C.* </w:t>
+      </w:r>
+      <w:r>
+        <w:rPr>
+          <w:b/>
+          <w:bCs/>
+          <w:lang w:val="en-US"/>
+        </w:rPr>
+        <w:t>FROM</w:t>
+      </w:r>
+      <w:r>
+        <w:rPr>
+          <w:lang w:val="en-US"/>
+        </w:rPr>
+        <w:t xml:space="preserve"> C</w:t>
+      </w:r>
+    </w:p>
+    <w:p>
+      <w:pPr>
+        <w:ind w:left="720"/>
+        <w:rPr>
+          <w:lang w:val="en-US"/>
+        </w:rPr>
+      </w:pPr>
+      <w:r>
+        <w:rPr>
+          <w:b/>
+          <w:bCs/>
+          <w:lang w:val="en-US"/>
+        </w:rPr>
+        <w:t>LEFT JOIN</w:t>
+      </w:r>
+      <w:r>
+        <w:rPr>
+          <w:lang w:val="en-US"/>
+        </w:rPr>
+        <w:t xml:space="preserve"> N </w:t>
+      </w:r>
+      <w:r>
+        <w:rPr>
+          <w:b/>
+          <w:bCs/>
+          <w:lang w:val="en-US"/>
+        </w:rPr>
+        <w:t>ON</w:t>
+      </w:r>
+      <w:r>
+        <w:rPr>
+          <w:lang w:val="en-US"/>
+        </w:rPr>
+        <w:t xml:space="preserve"> (C.PID = N.PID)</w:t>
+      </w:r>
+    </w:p>
+    <w:p>
+      <w:pPr>
+        <w:ind w:left="720"/>
+        <w:rPr>
+          <w:lang w:val="en-US"/>
+        </w:rPr>
+      </w:pPr>
+      <w:r>
+        <w:rPr>
+          <w:b/>
+          <w:bCs/>
+          <w:lang w:val="en-US"/>
+        </w:rPr>
+        <w:t>AND</w:t>
+      </w:r>
+      <w:r>
+        <w:rPr>
+          <w:lang w:val="en-US"/>
+        </w:rPr>
+        <w:t xml:space="preserve"> (C.SID = N.SID) </w:t>
+      </w:r>
+      <w:r>
+        <w:rPr>
+          <w:b/>
+          <w:bCs/>
+          <w:lang w:val="en-US"/>
+        </w:rPr>
+        <w:t>AND</w:t>
+      </w:r>
+      <w:r>
+        <w:rPr>
+          <w:lang w:val="en-US"/>
+        </w:rPr>
+        <w:t xml:space="preserve"> (C.Cost = N.Cost)</w:t>
+      </w:r>
+    </w:p>
+    <w:p>
+      <w:pPr>
+        <w:ind w:left="720"/>
+        <w:rPr>
+          <w:lang w:val="en-US"/>
+        </w:rPr>
+      </w:pPr>
+      <w:r>
+        <w:rPr>
+          <w:b/>
+          <w:bCs/>
+          <w:lang w:val="en-US"/>
+        </w:rPr>
+        <w:t>WHERE</w:t>
+      </w:r>
+      <w:r>
+        <w:rPr>
+          <w:lang w:val="en-US"/>
+        </w:rPr>
+        <w:t xml:space="preserve"> (N.PID) </w:t>
+      </w:r>
+      <w:r>
+        <w:rPr>
+          <w:b/>
+          <w:bCs/>
+          <w:lang w:val="en-US"/>
+        </w:rPr>
+        <w:t>IS NOT NULL</w:t>
+      </w:r>
+      <w:r>
+        <w:rPr>
+          <w:lang w:val="en-US"/>
+        </w:rPr>
+        <w:t>;</w:t>
+      </w:r>
+    </w:p>
+    <w:p>
+      <w:pPr>
+        <w:pStyle w:val="Heading4"/>
+        <w:jc w:val="both"/>
+        <w:rPr>
+          <w:lang w:val="en-US"/>
+        </w:rPr>
+      </w:pPr>
+      <w:r>
+        <w:rPr>
+          <w:lang w:val="en-US"/>
+        </w:rPr>
+        <w:t>c</w:t>
+      </w:r>
+      <w:r>
+        <w:rPr>
+          <w:lang w:val="en-US"/>
+        </w:rPr>
+        <w:t>. Ánh xạ Phép Hiệu (</w:t>
+      </w:r>
+      <w:r>
+        <w:rPr>
+          <w:rFonts w:ascii="Cambria Math" w:hAnsi="Cambria Math" w:cs="Cambria Math"/>
+          <w:lang w:val="en-US"/>
+        </w:rPr>
+        <w:t>∖</w:t>
+      </w:r>
+      <w:r>
+        <w:rPr>
+          <w:lang w:val="en-US"/>
+        </w:rPr>
+        <w:t xml:space="preserve">) </w:t>
+      </w:r>
+      <w:r>
+        <w:rPr>
+          <w:rFonts w:eastAsia="Times New Roman"/>
+          <w:lang w:val="en-US"/>
+        </w:rPr>
+        <w:t>→</w:t>
+      </w:r>
+      <w:r>
+        <w:rPr>
+          <w:lang w:val="en-US"/>
+        </w:rPr>
+        <w:t xml:space="preserve"> EXCEPT (và các phương pháp thay thế)</w:t>
+      </w:r>
+    </w:p>
+    <w:p>
+      <w:pPr>
+        <w:jc w:val="both"/>
+        <w:rPr>
+          <w:lang w:val="en-US"/>
+        </w:rPr>
+      </w:pPr>
+      <w:r>
+        <w:rPr>
+          <w:lang w:val="en-US"/>
+        </w:rPr>
+        <w:t>Phép toán Hiệu (</w:t>
+      </w:r>
+      <w:r>
+        <w:rPr>
+          <w:i/>
+          <w:iCs/>
+          <w:lang w:val="en-US"/>
+        </w:rPr>
+        <w:t>C</w:t>
+      </w:r>
+      <w:r>
+        <w:rPr>
+          <w:i/>
+          <w:iCs/>
+          <w:lang w:val="en-US"/>
+        </w:rPr>
+        <w:t xml:space="preserve"> </w:t>
+      </w:r>
+      <w:r>
+        <w:rPr>
+          <w:rFonts w:ascii="Cambria Math" w:hAnsi="Cambria Math" w:cs="Cambria Math"/>
+          <w:lang w:val="en-US"/>
+        </w:rPr>
+        <w:t>∖</w:t>
+      </w:r>
+      <w:r>
+        <w:rPr>
+          <w:rFonts w:ascii="Cambria Math" w:hAnsi="Cambria Math" w:cs="Cambria Math"/>
+          <w:lang w:val="en-US"/>
+        </w:rPr>
+        <w:t xml:space="preserve"> </w:t>
+      </w:r>
+      <w:r>
+        <w:rPr>
+          <w:i/>
+          <w:iCs/>
+          <w:lang w:val="en-US"/>
+        </w:rPr>
+        <w:t>N</w:t>
+      </w:r>
+      <w:r>
+        <w:rPr>
+          <w:lang w:val="en-US"/>
+        </w:rPr>
+        <w:t xml:space="preserve">) tìm các bản ghi </w:t>
+      </w:r>
+      <w:r>
+        <w:rPr>
+          <w:b/>
+          <w:bCs/>
+          <w:lang w:val="en-US"/>
+        </w:rPr>
+        <w:t>chỉ có trong</w:t>
+      </w:r>
+      <w:r>
+        <w:rPr>
+          <w:lang w:val="en-US"/>
+        </w:rPr>
+        <w:t xml:space="preserve"> </w:t>
+      </w:r>
+      <w:r>
+        <w:rPr>
+          <w:i/>
+          <w:iCs/>
+          <w:lang w:val="en-US"/>
+        </w:rPr>
+        <w:t>C</w:t>
+      </w:r>
+      <w:r>
+        <w:rPr>
+          <w:lang w:val="en-US"/>
+        </w:rPr>
+        <w:t xml:space="preserve"> mà </w:t>
+      </w:r>
+      <w:r>
+        <w:rPr>
+          <w:b/>
+          <w:bCs/>
+          <w:lang w:val="en-US"/>
+        </w:rPr>
+        <w:t>không có</w:t>
+      </w:r>
+      <w:r>
+        <w:rPr>
+          <w:lang w:val="en-US"/>
+        </w:rPr>
+        <w:t xml:space="preserve"> trong </w:t>
+      </w:r>
+      <w:r>
+        <w:rPr>
+          <w:i/>
+          <w:iCs/>
+          <w:lang w:val="en-US"/>
+        </w:rPr>
+        <w:t>N</w:t>
+      </w:r>
+      <w:r>
+        <w:rPr>
+          <w:lang w:val="en-US"/>
+        </w:rPr>
+        <w:t>. Trong bối cảnh sản phẩm, đây là các bản ghi đã ngừng sản xuất (Discontinued Records).</w:t>
+      </w:r>
+    </w:p>
+    <w:p>
+      <w:pPr>
+        <w:jc w:val="both"/>
+        <w:rPr>
+          <w:lang w:val="en-US"/>
+        </w:rPr>
+      </w:pPr>
+      <w:r>
+        <w:rPr>
+          <w:b/>
+          <w:bCs/>
+          <w:lang w:val="en-US"/>
+        </w:rPr>
+        <w:t>Ví dụ D.6: Sử dụng EXCEPT/MINUS (Chuẩn SQL)</w:t>
+      </w:r>
+    </w:p>
+    <w:p>
+      <w:pPr>
+        <w:rPr>
+          <w:lang w:val="en-US"/>
+        </w:rPr>
+      </w:pPr>
+      <w:r>
+        <w:rPr>
+          <w:lang w:val="en-US"/>
+        </w:rPr>
+        <w:t xml:space="preserve">ĐSQH: </w:t>
+      </w:r>
+      <w:r>
+        <w:rPr>
+          <w:i/>
+          <w:iCs/>
+          <w:lang w:val="en-US"/>
+        </w:rPr>
+        <w:t>C</w:t>
+      </w:r>
+      <w:r>
+        <w:rPr>
+          <w:i/>
+          <w:iCs/>
+          <w:lang w:val="en-US"/>
+        </w:rPr>
+        <w:t xml:space="preserve"> </w:t>
+      </w:r>
+      <w:r>
+        <w:rPr>
+          <w:rFonts w:ascii="Cambria Math" w:hAnsi="Cambria Math" w:cs="Cambria Math"/>
+          <w:lang w:val="en-US"/>
+        </w:rPr>
+        <w:t>∖</w:t>
+      </w:r>
+      <w:r>
+        <w:rPr>
+          <w:rFonts w:ascii="Cambria Math" w:hAnsi="Cambria Math" w:cs="Cambria Math"/>
+          <w:lang w:val="en-US"/>
+        </w:rPr>
+        <w:t xml:space="preserve"> </w:t>
+      </w:r>
+      <w:r>
+        <w:rPr>
+          <w:i/>
+          <w:iCs/>
+          <w:lang w:val="en-US"/>
+        </w:rPr>
+        <w:t>N</w:t>
+      </w:r>
+    </w:p>
+    <w:p>
+      <w:pPr>
+        <w:jc w:val="center"/>
+        <w:rPr>
+          <w:lang w:val="en-US"/>
+        </w:rPr>
+      </w:pPr>
+      <w:r>
+        <w:rPr>
+          <w:b/>
+          <w:bCs/>
+          <w:lang w:val="en-US"/>
+        </w:rPr>
+        <w:t>SELECT</w:t>
+      </w:r>
+      <w:r>
+        <w:rPr>
+          <w:lang w:val="en-US"/>
+        </w:rPr>
+        <w:t xml:space="preserve"> * </w:t>
+      </w:r>
+      <w:r>
+        <w:rPr>
+          <w:b/>
+          <w:bCs/>
+          <w:lang w:val="en-US"/>
+        </w:rPr>
+        <w:t>FROM</w:t>
+      </w:r>
+      <w:r>
+        <w:rPr>
+          <w:lang w:val="en-US"/>
+        </w:rPr>
+        <w:t xml:space="preserve"> C </w:t>
+      </w:r>
+      <w:r>
+        <w:rPr>
+          <w:b/>
+          <w:bCs/>
+          <w:lang w:val="en-US"/>
+        </w:rPr>
+        <w:t>EXCEPT SELECT</w:t>
+      </w:r>
+      <w:r>
+        <w:rPr>
+          <w:lang w:val="en-US"/>
+        </w:rPr>
+        <w:t xml:space="preserve"> * </w:t>
+      </w:r>
+      <w:r>
+        <w:rPr>
+          <w:b/>
+          <w:bCs/>
+          <w:lang w:val="en-US"/>
+        </w:rPr>
+        <w:t>FROM</w:t>
+      </w:r>
+      <w:r>
+        <w:rPr>
+          <w:lang w:val="en-US"/>
+        </w:rPr>
+        <w:t xml:space="preserve"> N;</w:t>
+      </w:r>
+    </w:p>
+    <w:p>
+      <w:pPr>
+        <w:jc w:val="both"/>
+        <w:rPr>
+          <w:lang w:val="en-US"/>
+        </w:rPr>
+      </w:pPr>
+      <w:r>
+        <w:rPr>
+          <w:i/>
+          <w:iCs/>
+          <w:lang w:val="en-US"/>
+        </w:rPr>
+        <w:t>Lưu ý:</w:t>
+      </w:r>
+      <w:r>
+        <w:rPr>
+          <w:lang w:val="en-US"/>
+        </w:rPr>
+        <w:t xml:space="preserve"> Oracle sử dụng từ khóa </w:t>
+      </w:r>
+      <w:r>
+        <w:rPr>
+          <w:b/>
+          <w:bCs/>
+          <w:lang w:val="en-US"/>
+        </w:rPr>
+        <w:t>MINUS</w:t>
+      </w:r>
+      <w:r>
+        <w:rPr>
+          <w:lang w:val="en-US"/>
+        </w:rPr>
+        <w:t xml:space="preserve"> thay cho EXCEPT. Cả hai toán tử này đều yêu cầu </w:t>
+      </w:r>
+      <w:r>
+        <w:rPr>
+          <w:b/>
+          <w:bCs/>
+          <w:lang w:val="en-US"/>
+        </w:rPr>
+        <w:t>tính tương thích tập hợp</w:t>
+      </w:r>
+      <w:r>
+        <w:rPr>
+          <w:lang w:val="en-US"/>
+        </w:rPr>
+        <w:t>.</w:t>
+      </w:r>
+    </w:p>
+    <w:p>
+      <w:pPr>
+        <w:jc w:val="both"/>
+        <w:rPr>
+          <w:lang w:val="en-US"/>
+        </w:rPr>
+      </w:pPr>
+      <w:r>
+        <w:rPr>
+          <w:b/>
+          <w:bCs/>
+          <w:lang w:val="en-US"/>
+        </w:rPr>
+        <w:t>Ví dụ D.7: Sử dụng LEFT JOIN EXCLUDING (LJ(E)) (Phương pháp thay thế phổ biến)</w:t>
+      </w:r>
+    </w:p>
+    <w:p>
+      <w:pPr>
+        <w:jc w:val="both"/>
+        <w:rPr>
+          <w:lang w:val="en-US"/>
+        </w:rPr>
+      </w:pPr>
+      <w:r>
+        <w:rPr>
+          <w:lang w:val="en-US"/>
+        </w:rPr>
+        <w:t xml:space="preserve">Phép Hiệu </w:t>
+      </w:r>
+      <w:r>
+        <w:rPr>
+          <w:i/>
+          <w:iCs/>
+          <w:lang w:val="en-US"/>
+        </w:rPr>
+        <w:t>D</w:t>
+      </w:r>
+      <w:r>
+        <w:rPr>
+          <w:lang w:val="en-US"/>
+        </w:rPr>
+        <w:t>(</w:t>
+      </w:r>
+      <w:r>
+        <w:rPr>
+          <w:i/>
+          <w:iCs/>
+          <w:lang w:val="en-US"/>
+        </w:rPr>
+        <w:t>C</w:t>
+      </w:r>
+      <w:r>
+        <w:rPr>
+          <w:i/>
+          <w:iCs/>
+          <w:lang w:val="en-US"/>
+        </w:rPr>
+        <w:t xml:space="preserve"> </w:t>
+      </w:r>
+      <w:r>
+        <w:rPr>
+          <w:lang w:val="en-US"/>
+        </w:rPr>
+        <w:t>−</w:t>
+      </w:r>
+      <w:r>
+        <w:rPr>
+          <w:lang w:val="en-US"/>
+        </w:rPr>
+        <w:t xml:space="preserve"> </w:t>
+      </w:r>
+      <w:r>
+        <w:rPr>
+          <w:i/>
+          <w:iCs/>
+          <w:lang w:val="en-US"/>
+        </w:rPr>
+        <w:t>N</w:t>
+      </w:r>
+      <w:r>
+        <w:rPr>
+          <w:lang w:val="en-US"/>
+        </w:rPr>
+        <w:t xml:space="preserve">) được ánh xạ trực tiếp bằng cách sử dụng </w:t>
+      </w:r>
+      <w:r>
+        <w:rPr>
+          <w:b/>
+          <w:bCs/>
+          <w:lang w:val="en-US"/>
+        </w:rPr>
+        <w:t>Left Join Excluding (LJ(E))</w:t>
+      </w:r>
+      <w:r>
+        <w:rPr>
+          <w:lang w:val="en-US"/>
+        </w:rPr>
+        <w:t xml:space="preserve">. Phương pháp này giữ lại tất cả các bộ từ </w:t>
+      </w:r>
+      <w:r>
+        <w:rPr>
+          <w:i/>
+          <w:iCs/>
+          <w:lang w:val="en-US"/>
+        </w:rPr>
+        <w:t>C</w:t>
+      </w:r>
+      <w:r>
+        <w:rPr>
+          <w:lang w:val="en-US"/>
+        </w:rPr>
+        <w:t xml:space="preserve"> không tìm thấy đối sánh trong </w:t>
+      </w:r>
+      <w:r>
+        <w:rPr>
+          <w:i/>
+          <w:iCs/>
+          <w:lang w:val="en-US"/>
+        </w:rPr>
+        <w:t>N</w:t>
+      </w:r>
+      <w:r>
+        <w:rPr>
+          <w:lang w:val="en-US"/>
+        </w:rPr>
+        <w:t>.</w:t>
+      </w:r>
+    </w:p>
+    <w:p>
+      <w:pPr>
+        <w:rPr>
+          <w:lang w:val="en-US"/>
+        </w:rPr>
+      </w:pPr>
+      <w:r>
+        <w:rPr>
+          <w:lang w:val="en-US"/>
+        </w:rPr>
+        <w:t xml:space="preserve">ĐSQH: </w:t>
+      </w:r>
+      <w:r>
+        <w:rPr>
+          <w:i/>
+          <w:iCs/>
+          <w:lang w:val="en-US"/>
+        </w:rPr>
+        <w:t>D</w:t>
+      </w:r>
+      <w:r>
+        <w:rPr>
+          <w:lang w:val="en-US"/>
+        </w:rPr>
+        <w:t>(</w:t>
+      </w:r>
+      <w:r>
+        <w:rPr>
+          <w:i/>
+          <w:iCs/>
+          <w:lang w:val="en-US"/>
+        </w:rPr>
+        <w:t>C</w:t>
+      </w:r>
+      <w:r>
+        <w:rPr>
+          <w:i/>
+          <w:iCs/>
+          <w:lang w:val="en-US"/>
+        </w:rPr>
+        <w:t xml:space="preserve"> </w:t>
+      </w:r>
+      <w:r>
+        <w:rPr>
+          <w:lang w:val="en-US"/>
+        </w:rPr>
+        <w:t>−</w:t>
+      </w:r>
+      <w:r>
+        <w:rPr>
+          <w:lang w:val="en-US"/>
+        </w:rPr>
+        <w:t xml:space="preserve"> </w:t>
+      </w:r>
+      <w:r>
+        <w:rPr>
+          <w:i/>
+          <w:iCs/>
+          <w:lang w:val="en-US"/>
+        </w:rPr>
+        <w:t>N</w:t>
+      </w:r>
+      <w:r>
+        <w:rPr>
+          <w:lang w:val="en-US"/>
+        </w:rPr>
+        <w:t>)</w:t>
+      </w:r>
+      <w:r>
+        <w:rPr>
+          <w:lang w:val="en-US"/>
+        </w:rPr>
+        <w:t xml:space="preserve"> </w:t>
+      </w:r>
+      <w:r>
+        <w:rPr>
+          <w:lang w:val="en-US"/>
+        </w:rPr>
+        <w:t>=</w:t>
+      </w:r>
+      <w:r>
+        <w:rPr>
+          <w:lang w:val="en-US"/>
+        </w:rPr>
+        <w:t xml:space="preserve"> </w:t>
+      </w:r>
+      <w:r>
+        <w:rPr>
+          <w:lang w:val="en-US"/>
+        </w:rPr>
+        <w:t>LJ(</w:t>
+      </w:r>
+      <w:r>
+        <w:rPr>
+          <w:i/>
+          <w:iCs/>
+          <w:lang w:val="en-US"/>
+        </w:rPr>
+        <w:t>E</w:t>
+      </w:r>
+      <w:r>
+        <w:rPr>
+          <w:lang w:val="en-US"/>
+        </w:rPr>
+        <w:t>)</w:t>
+      </w:r>
+    </w:p>
+    <w:p>
+      <w:pPr>
+        <w:ind w:left="720"/>
+        <w:rPr>
+          <w:lang w:val="en-US"/>
+        </w:rPr>
+      </w:pPr>
+      <w:r>
+        <w:rPr>
+          <w:b/>
+          <w:bCs/>
+          <w:lang w:val="en-US"/>
+        </w:rPr>
+        <w:t>SELECT</w:t>
+      </w:r>
+      <w:r>
+        <w:rPr>
+          <w:lang w:val="en-US"/>
+        </w:rPr>
+        <w:t xml:space="preserve"> C.* </w:t>
+      </w:r>
+      <w:r>
+        <w:rPr>
+          <w:b/>
+          <w:bCs/>
+          <w:lang w:val="en-US"/>
+        </w:rPr>
+        <w:t>FROM</w:t>
+      </w:r>
+      <w:r>
+        <w:rPr>
+          <w:lang w:val="en-US"/>
+        </w:rPr>
+        <w:t xml:space="preserve"> C </w:t>
+      </w:r>
+    </w:p>
+    <w:p>
+      <w:pPr>
+        <w:ind w:left="720"/>
+        <w:rPr>
+          <w:lang w:val="en-US"/>
+        </w:rPr>
+      </w:pPr>
+      <w:r>
+        <w:rPr>
+          <w:b/>
+          <w:bCs/>
+          <w:lang w:val="en-US"/>
+        </w:rPr>
+        <w:t>LEFT JOIN</w:t>
+      </w:r>
+      <w:r>
+        <w:rPr>
+          <w:lang w:val="en-US"/>
+        </w:rPr>
+        <w:t xml:space="preserve"> N </w:t>
+      </w:r>
+      <w:r>
+        <w:rPr>
+          <w:b/>
+          <w:bCs/>
+          <w:lang w:val="en-US"/>
+        </w:rPr>
+        <w:t>ON</w:t>
+      </w:r>
+      <w:r>
+        <w:rPr>
+          <w:lang w:val="en-US"/>
+        </w:rPr>
+        <w:t xml:space="preserve"> (C.PID = N.PID) </w:t>
+      </w:r>
+    </w:p>
+    <w:p>
+      <w:pPr>
+        <w:ind w:left="720"/>
+        <w:rPr>
+          <w:lang w:val="en-US"/>
+        </w:rPr>
+      </w:pPr>
+      <w:r>
+        <w:rPr>
+          <w:b/>
+          <w:bCs/>
+          <w:lang w:val="en-US"/>
+        </w:rPr>
+        <w:t>AND</w:t>
+      </w:r>
+      <w:r>
+        <w:rPr>
+          <w:lang w:val="en-US"/>
+        </w:rPr>
+        <w:t xml:space="preserve"> (C.SID = N.SID) </w:t>
+      </w:r>
+      <w:r>
+        <w:rPr>
+          <w:b/>
+          <w:bCs/>
+          <w:lang w:val="en-US"/>
+        </w:rPr>
+        <w:t>AND</w:t>
+      </w:r>
+      <w:r>
+        <w:rPr>
+          <w:lang w:val="en-US"/>
+        </w:rPr>
+        <w:t xml:space="preserve"> (C.Cost = N.Cost) </w:t>
+      </w:r>
+    </w:p>
+    <w:p>
+      <w:pPr>
+        <w:ind w:left="720"/>
+        <w:rPr>
+          <w:lang w:val="en-US"/>
+        </w:rPr>
+      </w:pPr>
+      <w:r>
+        <w:rPr>
+          <w:b/>
+          <w:bCs/>
+          <w:lang w:val="en-US"/>
+        </w:rPr>
+        <w:t>WHERE</w:t>
+      </w:r>
+      <w:r>
+        <w:rPr>
+          <w:lang w:val="en-US"/>
+        </w:rPr>
+        <w:t xml:space="preserve"> (N.PID) </w:t>
+      </w:r>
+      <w:r>
+        <w:rPr>
+          <w:b/>
+          <w:bCs/>
+          <w:lang w:val="en-US"/>
+        </w:rPr>
+        <w:t>IS NULL</w:t>
+      </w:r>
+      <w:r>
+        <w:rPr>
+          <w:lang w:val="en-US"/>
+        </w:rPr>
+        <w:t>;</w:t>
+      </w:r>
+    </w:p>
+    <w:p>
+      <w:pPr>
+        <w:jc w:val="both"/>
+        <w:rPr>
+          <w:lang w:val="en-US"/>
+        </w:rPr>
+      </w:pPr>
+      <w:r>
+        <w:rPr>
+          <w:i/>
+          <w:iCs/>
+          <w:lang w:val="en-US"/>
+        </w:rPr>
+        <w:t>Lưu ý quan trọng:</w:t>
+      </w:r>
+      <w:r>
+        <w:rPr>
+          <w:lang w:val="en-US"/>
+        </w:rPr>
+        <w:t xml:space="preserve"> Điều kiện WHERE (N.PID) Is Null là predicate "Excluding" (E). Ta </w:t>
+      </w:r>
+      <w:r>
+        <w:rPr>
+          <w:b/>
+          <w:bCs/>
+          <w:lang w:val="en-US"/>
+        </w:rPr>
+        <w:t>chỉ cần kiểm tra một thuộc tính khóa</w:t>
+      </w:r>
+      <w:r>
+        <w:rPr>
+          <w:lang w:val="en-US"/>
+        </w:rPr>
+        <w:t xml:space="preserve"> (ví dụ: PID) của bảng bên phải (</w:t>
+      </w:r>
+      <w:r>
+        <w:rPr>
+          <w:i/>
+          <w:iCs/>
+          <w:lang w:val="en-US"/>
+        </w:rPr>
+        <w:t>N</w:t>
+      </w:r>
+      <w:r>
+        <w:rPr>
+          <w:lang w:val="en-US"/>
+        </w:rPr>
+        <w:t>) là đủ, vì nếu thuộc tính khóa này là NULL, thì toàn bộ bộ đó không có đối sánh.</w:t>
+      </w:r>
+    </w:p>
+    <w:p>
+      <w:pPr>
+        <w:rPr>
+          <w:lang w:val="en-US"/>
+        </w:rPr>
+      </w:pPr>
+    </w:p>
+    <w:p>
+      <w:pPr>
+        <w:jc w:val="both"/>
+        <w:rPr>
+          <w:lang w:val="en-US"/>
+        </w:rPr>
+      </w:pPr>
+      <w:r>
+        <w:rPr>
+          <w:b/>
+          <w:bCs/>
+          <w:lang w:val="en-US"/>
+        </w:rPr>
+        <w:t>Ví dụ D.8: Tìm các sản phẩm mới (New Records) D(N-C)</w:t>
+      </w:r>
+    </w:p>
+    <w:p>
+      <w:pPr>
+        <w:jc w:val="both"/>
+        <w:rPr>
+          <w:lang w:val="en-US"/>
+        </w:rPr>
+      </w:pPr>
+      <w:r>
+        <w:rPr>
+          <w:lang w:val="en-US"/>
+        </w:rPr>
+        <w:t xml:space="preserve">Phép toán Hiệu </w:t>
+      </w:r>
+      <w:r>
+        <w:rPr>
+          <w:i/>
+          <w:iCs/>
+          <w:lang w:val="en-US"/>
+        </w:rPr>
+        <w:t>D</w:t>
+      </w:r>
+      <w:r>
+        <w:rPr>
+          <w:lang w:val="en-US"/>
+        </w:rPr>
+        <w:t>(</w:t>
+      </w:r>
+      <w:r>
+        <w:rPr>
+          <w:i/>
+          <w:iCs/>
+          <w:lang w:val="en-US"/>
+        </w:rPr>
+        <w:t>N</w:t>
+      </w:r>
+      <w:r>
+        <w:rPr>
+          <w:i/>
+          <w:iCs/>
+          <w:lang w:val="en-US"/>
+        </w:rPr>
+        <w:t xml:space="preserve"> </w:t>
+      </w:r>
+      <w:r>
+        <w:rPr>
+          <w:lang w:val="en-US"/>
+        </w:rPr>
+        <w:t>−</w:t>
+      </w:r>
+      <w:r>
+        <w:rPr>
+          <w:lang w:val="en-US"/>
+        </w:rPr>
+        <w:t xml:space="preserve"> </w:t>
+      </w:r>
+      <w:r>
+        <w:rPr>
+          <w:i/>
+          <w:iCs/>
+          <w:lang w:val="en-US"/>
+        </w:rPr>
+        <w:t>C</w:t>
+      </w:r>
+      <w:r>
+        <w:rPr>
+          <w:lang w:val="en-US"/>
+        </w:rPr>
+        <w:t xml:space="preserve">) (các sản phẩm có trong </w:t>
+      </w:r>
+      <w:r>
+        <w:rPr>
+          <w:i/>
+          <w:iCs/>
+          <w:lang w:val="en-US"/>
+        </w:rPr>
+        <w:t>N</w:t>
+      </w:r>
+      <w:r>
+        <w:rPr>
+          <w:lang w:val="en-US"/>
+        </w:rPr>
+        <w:t xml:space="preserve"> nhưng không có trong </w:t>
+      </w:r>
+      <w:r>
+        <w:rPr>
+          <w:i/>
+          <w:iCs/>
+          <w:lang w:val="en-US"/>
+        </w:rPr>
+        <w:t>C</w:t>
+      </w:r>
+      <w:r>
+        <w:rPr>
+          <w:lang w:val="en-US"/>
+        </w:rPr>
+        <w:t xml:space="preserve">, tức là Newly Available) là đối xứng của </w:t>
+      </w:r>
+      <w:r>
+        <w:rPr>
+          <w:i/>
+          <w:iCs/>
+          <w:lang w:val="en-US"/>
+        </w:rPr>
+        <w:t>D</w:t>
+      </w:r>
+      <w:r>
+        <w:rPr>
+          <w:lang w:val="en-US"/>
+        </w:rPr>
+        <w:t>(</w:t>
+      </w:r>
+      <w:r>
+        <w:rPr>
+          <w:i/>
+          <w:iCs/>
+          <w:lang w:val="en-US"/>
+        </w:rPr>
+        <w:t>C</w:t>
+      </w:r>
+      <w:r>
+        <w:rPr>
+          <w:i/>
+          <w:iCs/>
+          <w:lang w:val="en-US"/>
+        </w:rPr>
+        <w:t xml:space="preserve"> </w:t>
+      </w:r>
+      <w:r>
+        <w:rPr>
+          <w:lang w:val="en-US"/>
+        </w:rPr>
+        <w:t>−</w:t>
+      </w:r>
+      <w:r>
+        <w:rPr>
+          <w:lang w:val="en-US"/>
+        </w:rPr>
+        <w:t xml:space="preserve"> </w:t>
+      </w:r>
+      <w:r>
+        <w:rPr>
+          <w:i/>
+          <w:iCs/>
+          <w:lang w:val="en-US"/>
+        </w:rPr>
+        <w:t>N</w:t>
+      </w:r>
+      <w:r>
+        <w:rPr>
+          <w:lang w:val="en-US"/>
+        </w:rPr>
+        <w:t xml:space="preserve">) và được ánh xạ bằng </w:t>
+      </w:r>
+      <w:r>
+        <w:rPr>
+          <w:b/>
+          <w:bCs/>
+          <w:lang w:val="en-US"/>
+        </w:rPr>
+        <w:t>Right Join Excluding (RJ(E))</w:t>
+      </w:r>
+      <w:r>
+        <w:rPr>
+          <w:lang w:val="en-US"/>
+        </w:rPr>
+        <w:t>.</w:t>
+      </w:r>
+    </w:p>
+    <w:p>
+      <w:pPr>
+        <w:rPr>
+          <w:lang w:val="en-US"/>
+        </w:rPr>
+      </w:pPr>
+      <w:r>
+        <w:rPr>
+          <w:lang w:val="en-US"/>
+        </w:rPr>
+        <w:t xml:space="preserve">ĐSQH: </w:t>
+      </w:r>
+      <w:r>
+        <w:rPr>
+          <w:i/>
+          <w:iCs/>
+          <w:lang w:val="en-US"/>
+        </w:rPr>
+        <w:t>D</w:t>
+      </w:r>
+      <w:r>
+        <w:rPr>
+          <w:lang w:val="en-US"/>
+        </w:rPr>
+        <w:t>(</w:t>
+      </w:r>
+      <w:r>
+        <w:rPr>
+          <w:i/>
+          <w:iCs/>
+          <w:lang w:val="en-US"/>
+        </w:rPr>
+        <w:t>N</w:t>
+      </w:r>
+      <w:r>
+        <w:rPr>
+          <w:i/>
+          <w:iCs/>
+          <w:lang w:val="en-US"/>
+        </w:rPr>
+        <w:t xml:space="preserve"> </w:t>
+      </w:r>
+      <w:r>
+        <w:rPr>
+          <w:lang w:val="en-US"/>
+        </w:rPr>
+        <w:t>−</w:t>
+      </w:r>
+      <w:r>
+        <w:rPr>
+          <w:lang w:val="en-US"/>
+        </w:rPr>
+        <w:t xml:space="preserve"> </w:t>
+      </w:r>
+      <w:r>
+        <w:rPr>
+          <w:i/>
+          <w:iCs/>
+          <w:lang w:val="en-US"/>
+        </w:rPr>
+        <w:t>C</w:t>
+      </w:r>
+      <w:r>
+        <w:rPr>
+          <w:lang w:val="en-US"/>
+        </w:rPr>
+        <w:t>)=RJ(</w:t>
+      </w:r>
+      <w:r>
+        <w:rPr>
+          <w:i/>
+          <w:iCs/>
+          <w:lang w:val="en-US"/>
+        </w:rPr>
+        <w:t>E</w:t>
+      </w:r>
+      <w:r>
+        <w:rPr>
+          <w:lang w:val="en-US"/>
+        </w:rPr>
+        <w:t>)</w:t>
+      </w:r>
+    </w:p>
+    <w:p>
+      <w:pPr>
+        <w:ind w:left="720"/>
+        <w:rPr>
+          <w:lang w:val="en-US"/>
+        </w:rPr>
+      </w:pPr>
+      <w:r>
+        <w:rPr>
+          <w:b/>
+          <w:bCs/>
+          <w:lang w:val="en-US"/>
+        </w:rPr>
+        <w:t>SELECT</w:t>
+      </w:r>
+      <w:r>
+        <w:rPr>
+          <w:lang w:val="en-US"/>
+        </w:rPr>
+        <w:t xml:space="preserve"> N.* </w:t>
+      </w:r>
+      <w:r>
+        <w:rPr>
+          <w:b/>
+          <w:bCs/>
+          <w:lang w:val="en-US"/>
+        </w:rPr>
+        <w:t>FROM</w:t>
+      </w:r>
+      <w:r>
+        <w:rPr>
+          <w:lang w:val="en-US"/>
+        </w:rPr>
+        <w:t xml:space="preserve"> C</w:t>
+      </w:r>
+    </w:p>
+    <w:p>
+      <w:pPr>
+        <w:ind w:left="720"/>
+        <w:rPr>
+          <w:lang w:val="en-US"/>
+        </w:rPr>
+      </w:pPr>
+      <w:r>
+        <w:rPr>
+          <w:b/>
+          <w:bCs/>
+          <w:lang w:val="en-US"/>
+        </w:rPr>
+        <w:t>RIGHT JOIN</w:t>
+      </w:r>
+      <w:r>
+        <w:rPr>
+          <w:lang w:val="en-US"/>
+        </w:rPr>
+        <w:t xml:space="preserve"> N </w:t>
+      </w:r>
+      <w:r>
+        <w:rPr>
+          <w:b/>
+          <w:bCs/>
+          <w:lang w:val="en-US"/>
+        </w:rPr>
+        <w:t>ON</w:t>
+      </w:r>
+      <w:r>
+        <w:rPr>
+          <w:lang w:val="en-US"/>
+        </w:rPr>
+        <w:t xml:space="preserve"> (C.PID = N.PID) </w:t>
+      </w:r>
+    </w:p>
+    <w:p>
+      <w:pPr>
+        <w:ind w:left="720"/>
+        <w:rPr>
+          <w:lang w:val="en-US"/>
+        </w:rPr>
+      </w:pPr>
+      <w:r>
+        <w:rPr>
+          <w:b/>
+          <w:bCs/>
+          <w:lang w:val="en-US"/>
+        </w:rPr>
+        <w:t>AND</w:t>
+      </w:r>
+      <w:r>
+        <w:rPr>
+          <w:lang w:val="en-US"/>
+        </w:rPr>
+        <w:t xml:space="preserve"> (C.SID = N.SID) </w:t>
+      </w:r>
+      <w:r>
+        <w:rPr>
+          <w:b/>
+          <w:bCs/>
+          <w:lang w:val="en-US"/>
+        </w:rPr>
+        <w:t>AND</w:t>
+      </w:r>
+      <w:r>
+        <w:rPr>
+          <w:lang w:val="en-US"/>
+        </w:rPr>
+        <w:t xml:space="preserve"> (C.Cost = N.Cost) </w:t>
+      </w:r>
+    </w:p>
+    <w:p>
+      <w:pPr>
+        <w:ind w:left="720"/>
+        <w:rPr>
+          <w:lang w:val="en-US"/>
+        </w:rPr>
+      </w:pPr>
+      <w:r>
+        <w:rPr>
+          <w:b/>
+          <w:bCs/>
+          <w:lang w:val="en-US"/>
+        </w:rPr>
+        <w:t>WHERE</w:t>
+      </w:r>
+      <w:r>
+        <w:rPr>
+          <w:lang w:val="en-US"/>
+        </w:rPr>
+        <w:t xml:space="preserve"> (C.PID) </w:t>
+      </w:r>
+      <w:r>
+        <w:rPr>
+          <w:b/>
+          <w:bCs/>
+          <w:lang w:val="en-US"/>
+        </w:rPr>
+        <w:t>IS NULL</w:t>
+      </w:r>
+      <w:r>
+        <w:rPr>
+          <w:lang w:val="en-US"/>
+        </w:rPr>
+        <w:t>;</w:t>
       </w:r>
     </w:p>
     <w:p>
@@ -23169,10 +25986,11 @@
     <w:basedOn w:val="Normal"/>
     <w:next w:val="Normal"/>
     <w:link w:val="Heading5Char"/>
+    <w:autoRedefine/>
     <w:uiPriority w:val="9"/>
     <w:unhideWhenUsed/>
     <w:qFormat/>
-    <w:rsid w:val="00494790"/>
+    <w:rsid w:val="0099516E"/>
     <w:pPr>
       <w:keepNext/>
       <w:keepLines/>
@@ -23180,8 +25998,10 @@
       <w:outlineLvl w:val="4"/>
     </w:pPr>
     <w:rPr>
-      <w:rFonts w:asciiTheme="majorHAnsi" w:eastAsiaTheme="majorEastAsia" w:hAnsiTheme="majorHAnsi" w:cstheme="majorBidi"/>
-      <w:color w:val="365F91" w:themeColor="accent1" w:themeShade="BF"/>
+      <w:rFonts w:eastAsiaTheme="majorEastAsia" w:cstheme="majorBidi"/>
+      <w:b/>
+      <w:color w:val="000000" w:themeColor="text1"/>
+      <w:lang w:val="en-US"/>
     </w:rPr>
   </w:style>
   <w:style w:type="character" w:default="1" w:styleId="DefaultParagraphFont">
@@ -23388,12 +26208,12 @@
     <w:basedOn w:val="DefaultParagraphFont"/>
     <w:link w:val="Heading5"/>
     <w:uiPriority w:val="9"/>
-    <w:rsid w:val="00494790"/>
+    <w:rsid w:val="0099516E"/>
     <w:rPr>
-      <w:rFonts w:asciiTheme="majorHAnsi" w:eastAsiaTheme="majorEastAsia" w:hAnsiTheme="majorHAnsi" w:cstheme="majorBidi"/>
-      <w:color w:val="365F91" w:themeColor="accent1" w:themeShade="BF"/>
+      <w:rFonts w:ascii="Times New Roman" w:eastAsiaTheme="majorEastAsia" w:hAnsi="Times New Roman" w:cstheme="majorBidi"/>
+      <w:b/>
+      <w:color w:val="000000" w:themeColor="text1"/>
       <w:sz w:val="28"/>
-      <w:lang w:val="vi"/>
     </w:rPr>
   </w:style>
 </w:styles>

</xml_diff>

<commit_message>
Hoàn thành phần nội dung chương 3
</commit_message>
<xml_diff>
--- a/Nhóm 2_TL CSDLNC.docx
+++ b/Nhóm 2_TL CSDLNC.docx
@@ -526,7 +526,7 @@
           </mc:Choice>
           <mc:Fallback>
             <w:pict>
-              <v:group w14:anchorId="3659030B" id="Group 1" o:spid="_x0000_s1026" style="position:absolute;margin-left:75.25pt;margin-top:62.75pt;width:473.4pt;height:713.2pt;z-index:-16144896;mso-wrap-distance-left:0;mso-wrap-distance-right:0;mso-position-horizontal-relative:page;mso-position-vertical-relative:page" coordsize="60121,90576" o:gfxdata="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">
+              <v:group w14:anchorId="0C016D2D" id="Group 1" o:spid="_x0000_s1026" style="position:absolute;margin-left:75.25pt;margin-top:62.75pt;width:473.4pt;height:713.2pt;z-index:-16144896;mso-wrap-distance-left:0;mso-wrap-distance-right:0;mso-position-horizontal-relative:page;mso-position-vertical-relative:page" coordsize="60121,90576" o:gfxdata="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">
                 <v:shape id="Graphic 2" o:spid="_x0000_s1027" style="position:absolute;width:60121;height:66357;visibility:visible;mso-wrap-style:square;v-text-anchor:top" coordsize="6012180,6635750" o:gfxdata="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" path="m38100,6273749r-38100,l,6635242r38100,l38100,6273749xem38100,2661551r-38100,l,3263531r,384036l,6273673r38100,l38100,3263531r,-601980xem38100,1940394r-38100,l,2301875r,359664l38100,2661539r,-359664l38100,1940394xem56388,2661551r-9144,l47244,3263531r,384036l47244,6273673r9144,l56388,3263531r,-601980xem56388,1940394r-9144,l47244,2301875r,359664l56388,2661539r,-359664l56388,1940394xem5964618,2661551r-9131,l5955487,3263531r,384036l5955487,6273673r9131,l5964618,3263531r,-601980xem5964618,1940394r-9131,l5955487,2301875r,359664l5964618,2661539r,-359664l5964618,1940394xem5964618,47256r-9080,l56388,47256r-9144,l47244,56337r,1883969l56388,1940306r,-1883918l5955487,56388r,1883918l5964618,1940306r,-1883969l5964618,47256xem6011875,2661551r-38100,l5973775,3263531r,384036l5973775,6273673r38100,l6011875,3263531r,-601980xem6011875,1940394r-38100,l5973775,2301875r,359664l6011875,2661539r,-359664l6011875,1940394xem6011875,r,l,,,38100,,1940306r38100,l38100,38100r18288,l5955487,38100r18288,l5973775,56337r,1883969l6011875,1940306r,-1902206l6011875,xe" fillcolor="black" stroked="f">
                   <v:path arrowok="t"/>
                 </v:shape>
@@ -12347,10 +12347,25 @@
       </w:r>
       <w:r>
         <w:rPr>
+          <w:bCs/>
+          <w:lang w:val="en-US"/>
+        </w:rPr>
+        <w:t xml:space="preserve"> </w:t>
+      </w:r>
+      <w:r>
+        <w:rPr>
           <w:rFonts w:ascii="Cambria Math" w:hAnsi="Cambria Math" w:cs="Cambria Math"/>
           <w:bCs/>
         </w:rPr>
         <w:t>⋈</w:t>
+      </w:r>
+      <w:r>
+        <w:rPr>
+          <w:rFonts w:ascii="Cambria Math" w:hAnsi="Cambria Math" w:cs="Cambria Math"/>
+          <w:bCs/>
+          <w:lang w:val="en-US"/>
+        </w:rPr>
+        <w:t xml:space="preserve"> </w:t>
       </w:r>
       <w:r>
         <w:rPr>

</xml_diff>

<commit_message>
sửa cú pháp c4
</commit_message>
<xml_diff>
--- a/Nhóm 2_TL CSDLNC.docx
+++ b/Nhóm 2_TL CSDLNC.docx
@@ -522,7 +522,7 @@
           </mc:Choice>
           <mc:Fallback>
             <w:pict>
-              <v:group w14:anchorId="64562A89" id="Group 1" o:spid="_x0000_s1026" style="position:absolute;margin-left:75.25pt;margin-top:62.75pt;width:473.4pt;height:713.2pt;z-index:-251655168;mso-wrap-distance-left:0;mso-wrap-distance-right:0;mso-position-horizontal-relative:page;mso-position-vertical-relative:page" coordsize="60121,90576" o:gfxdata="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">
+              <v:group w14:anchorId="18EBBFDB" id="Group 1" o:spid="_x0000_s1026" style="position:absolute;margin-left:75.25pt;margin-top:62.75pt;width:473.4pt;height:713.2pt;z-index:-251655168;mso-wrap-distance-left:0;mso-wrap-distance-right:0;mso-position-horizontal-relative:page;mso-position-vertical-relative:page" coordsize="60121,90576" o:gfxdata="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">
                 <v:shape id="Graphic 2" o:spid="_x0000_s1027" style="position:absolute;width:60121;height:66357;visibility:visible;mso-wrap-style:square;v-text-anchor:top" coordsize="6012180,6635750" o:gfxdata="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" path="m38100,6273749r-38100,l,6635242r38100,l38100,6273749xem38100,2661551r-38100,l,3263531r,384036l,6273673r38100,l38100,3263531r,-601980xem38100,1940394r-38100,l,2301875r,359664l38100,2661539r,-359664l38100,1940394xem56388,2661551r-9144,l47244,3263531r,384036l47244,6273673r9144,l56388,3263531r,-601980xem56388,1940394r-9144,l47244,2301875r,359664l56388,2661539r,-359664l56388,1940394xem5964618,2661551r-9131,l5955487,3263531r,384036l5955487,6273673r9131,l5964618,3263531r,-601980xem5964618,1940394r-9131,l5955487,2301875r,359664l5964618,2661539r,-359664l5964618,1940394xem5964618,47256r-9080,l56388,47256r-9144,l47244,56337r,1883969l56388,1940306r,-1883918l5955487,56388r,1883918l5964618,1940306r,-1883969l5964618,47256xem6011875,2661551r-38100,l5973775,3263531r,384036l5973775,6273673r38100,l6011875,3263531r,-601980xem6011875,1940394r-38100,l5973775,2301875r,359664l6011875,2661539r,-359664l6011875,1940394xem6011875,r,l,,,38100,,1940306r38100,l38100,38100r18288,l5955487,38100r18288,l5973775,56337r,1883969l6011875,1940306r,-1902206l6011875,xe" fillcolor="black" stroked="f">
                   <v:path arrowok="t"/>
                 </v:shape>
@@ -28298,7 +28298,23 @@
           <w:szCs w:val="26"/>
           <w:lang w:val="vi-VN"/>
         </w:rPr>
-        <w:t xml:space="preserve"> … </w:t>
+        <w:t xml:space="preserve"> </w:t>
+      </w:r>
+      <w:r>
+        <w:rPr>
+          <w:sz w:val="26"/>
+          <w:szCs w:val="26"/>
+          <w:lang w:val="en-US"/>
+        </w:rPr>
+        <w:t>*</w:t>
+      </w:r>
+      <w:r>
+        <w:rPr>
+          <w:sz w:val="26"/>
+          <w:szCs w:val="26"/>
+          <w:lang w:val="vi-VN"/>
+        </w:rPr>
+        <w:t xml:space="preserve"> </w:t>
       </w:r>
       <w:r>
         <w:rPr>
@@ -28435,18 +28451,86 @@
           <w:szCs w:val="26"/>
           <w:lang w:val="vi-VN"/>
         </w:rPr>
-        <w:t>πA(R)   →   SELECT DISTINCT A FROM R;</w:t>
+        <w:t>π</w:t>
+      </w:r>
+      <w:r>
+        <w:rPr>
+          <w:sz w:val="26"/>
+          <w:szCs w:val="26"/>
+          <w:vertAlign w:val="subscript"/>
+          <w:lang w:val="vi-VN"/>
+        </w:rPr>
+        <w:t>A</w:t>
+      </w:r>
+      <w:r>
+        <w:rPr>
+          <w:sz w:val="26"/>
+          <w:szCs w:val="26"/>
+          <w:lang w:val="vi-VN"/>
+        </w:rPr>
+        <w:t xml:space="preserve">(R)   →   </w:t>
+      </w:r>
+      <w:r>
+        <w:rPr>
+          <w:b/>
+          <w:bCs/>
+          <w:sz w:val="26"/>
+          <w:szCs w:val="26"/>
+          <w:lang w:val="vi-VN"/>
+        </w:rPr>
+        <w:t>SELECT</w:t>
+      </w:r>
+      <w:r>
+        <w:rPr>
+          <w:sz w:val="26"/>
+          <w:szCs w:val="26"/>
+          <w:lang w:val="vi-VN"/>
+        </w:rPr>
+        <w:t xml:space="preserve"> </w:t>
+      </w:r>
+      <w:r>
+        <w:rPr>
+          <w:b/>
+          <w:bCs/>
+          <w:sz w:val="26"/>
+          <w:szCs w:val="26"/>
+          <w:lang w:val="vi-VN"/>
+        </w:rPr>
+        <w:t>DISTINCT</w:t>
+      </w:r>
+      <w:r>
+        <w:rPr>
+          <w:sz w:val="26"/>
+          <w:szCs w:val="26"/>
+          <w:lang w:val="vi-VN"/>
+        </w:rPr>
+        <w:t xml:space="preserve"> A </w:t>
+      </w:r>
+      <w:r>
+        <w:rPr>
+          <w:b/>
+          <w:bCs/>
+          <w:sz w:val="26"/>
+          <w:szCs w:val="26"/>
+          <w:lang w:val="vi-VN"/>
+        </w:rPr>
+        <w:t>FROM</w:t>
+      </w:r>
+      <w:r>
+        <w:rPr>
+          <w:sz w:val="26"/>
+          <w:szCs w:val="26"/>
+          <w:lang w:val="vi-VN"/>
+        </w:rPr>
+        <w:t xml:space="preserve"> R;</w:t>
       </w:r>
     </w:p>
     <w:p>
       <w:pPr>
         <w:ind w:left="450"/>
         <w:rPr>
-          <w:b/>
-          <w:bCs/>
-          <w:sz w:val="26"/>
-          <w:szCs w:val="26"/>
-          <w:lang w:val="vi-VN"/>
+          <w:sz w:val="26"/>
+          <w:szCs w:val="26"/>
         </w:rPr>
       </w:pPr>
       <w:r>
@@ -28456,6 +28540,18 @@
         </w:rPr>
         <w:t>Trong đại số quan hệ, π mặc định loại trùng → SQL phải dùng DISTINCT để tương ứng với semantics set.</w:t>
       </w:r>
+    </w:p>
+    <w:p>
+      <w:pPr>
+        <w:ind w:left="450"/>
+        <w:rPr>
+          <w:b/>
+          <w:bCs/>
+          <w:sz w:val="26"/>
+          <w:szCs w:val="26"/>
+          <w:lang w:val="vi-VN"/>
+        </w:rPr>
+      </w:pPr>
       <w:r>
         <w:rPr>
           <w:b/>
@@ -29169,54 +29265,6 @@
     </w:p>
     <w:p>
       <w:pPr>
-        <w:jc w:val="both"/>
-        <w:rPr>
-          <w:b/>
-          <w:bCs/>
-          <w:sz w:val="26"/>
-          <w:szCs w:val="26"/>
-          <w:lang w:val="vi-VN"/>
-        </w:rPr>
-      </w:pPr>
-    </w:p>
-    <w:p>
-      <w:pPr>
-        <w:jc w:val="both"/>
-        <w:rPr>
-          <w:b/>
-          <w:bCs/>
-          <w:sz w:val="26"/>
-          <w:szCs w:val="26"/>
-          <w:lang w:val="vi-VN"/>
-        </w:rPr>
-      </w:pPr>
-    </w:p>
-    <w:p>
-      <w:pPr>
-        <w:jc w:val="both"/>
-        <w:rPr>
-          <w:b/>
-          <w:bCs/>
-          <w:sz w:val="26"/>
-          <w:szCs w:val="26"/>
-          <w:lang w:val="vi-VN"/>
-        </w:rPr>
-      </w:pPr>
-    </w:p>
-    <w:p>
-      <w:pPr>
-        <w:jc w:val="both"/>
-        <w:rPr>
-          <w:b/>
-          <w:bCs/>
-          <w:sz w:val="26"/>
-          <w:szCs w:val="26"/>
-          <w:lang w:val="vi-VN"/>
-        </w:rPr>
-      </w:pPr>
-    </w:p>
-    <w:p>
-      <w:pPr>
         <w:ind w:left="810"/>
         <w:jc w:val="both"/>
         <w:rPr>
@@ -29472,6 +29520,7 @@
         <w:pStyle w:val="Heading3"/>
       </w:pPr>
       <w:r>
+        <w:lastRenderedPageBreak/>
         <w:t xml:space="preserve">4.1.2. Ánh xạ toán tử tập hợp ( </w:t>
       </w:r>
       <w:r>
@@ -30864,7 +30913,6 @@
           <w:sz w:val="26"/>
           <w:szCs w:val="26"/>
         </w:rPr>
-        <w:lastRenderedPageBreak/>
         <w:tab/>
         <w:t xml:space="preserve">    WHERE </w:t>
       </w:r>
@@ -30907,6 +30955,7 @@
           <w:sz w:val="26"/>
           <w:szCs w:val="26"/>
         </w:rPr>
+        <w:lastRenderedPageBreak/>
         <w:t xml:space="preserve">Truy vấn này giữ lại tất cả các bộ từ </w:t>
       </w:r>
       <w:r>
@@ -30991,26 +31040,17 @@
       </w:pPr>
       <w:r>
         <w:rPr>
-          <w:b/>
-          <w:bCs/>
-          <w:sz w:val="26"/>
-          <w:szCs w:val="26"/>
-        </w:rPr>
-        <w:t>Trong SQL, phép Giao được ánh xạ trực tiếp sang từ khóa INTERSECT</w:t>
-      </w:r>
-      <w:r>
-        <w:rPr>
-          <w:sz w:val="26"/>
-          <w:szCs w:val="26"/>
-        </w:rPr>
-        <w:t>.</w:t>
-      </w:r>
-      <w:r>
-        <w:rPr>
-          <w:sz w:val="26"/>
-          <w:szCs w:val="26"/>
-        </w:rPr>
-        <w:t xml:space="preserve"> (nếu DBMS hỗ trợ).</w:t>
+          <w:sz w:val="26"/>
+          <w:szCs w:val="26"/>
+        </w:rPr>
+        <w:t>Trong SQL, phép Giao được ánh xạ trực tiếp sang từ khóa INTERSECT.</w:t>
+      </w:r>
+      <w:r>
+        <w:rPr>
+          <w:sz w:val="26"/>
+          <w:szCs w:val="26"/>
+        </w:rPr>
+        <w:t xml:space="preserve"> </w:t>
       </w:r>
     </w:p>
     <w:p>
@@ -31592,8 +31632,6 @@
       </w:r>
       <w:r>
         <w:rPr>
-          <w:b/>
-          <w:bCs/>
           <w:sz w:val="26"/>
           <w:szCs w:val="26"/>
         </w:rPr>
@@ -32189,7 +32227,6 @@
           <w:sz w:val="26"/>
           <w:szCs w:val="26"/>
         </w:rPr>
-        <w:lastRenderedPageBreak/>
         <w:t xml:space="preserve">R </w:t>
       </w:r>
       <w:r>
@@ -32426,22 +32463,23 @@
           <w:sz w:val="26"/>
           <w:szCs w:val="26"/>
         </w:rPr>
-        <w:t>Phương pháp Left Join Including (LJ(I))</w:t>
-      </w:r>
-      <w:r>
-        <w:rPr>
-          <w:sz w:val="26"/>
-          <w:szCs w:val="26"/>
-          <w:lang w:val="en-US"/>
-        </w:rPr>
-        <w:t xml:space="preserve"> được </w:t>
-      </w:r>
-      <w:r>
-        <w:rPr>
-          <w:sz w:val="26"/>
-          <w:szCs w:val="26"/>
-        </w:rPr>
-        <w:t>nhấn mạnh rằng Inner Join (IJ) là phương pháp hiệu quả hơn để tìm Intersection</w:t>
+        <w:lastRenderedPageBreak/>
+        <w:t xml:space="preserve">Phương pháp Left Join Including </w:t>
+      </w:r>
+      <w:r>
+        <w:rPr>
+          <w:sz w:val="26"/>
+          <w:szCs w:val="26"/>
+          <w:lang w:val="en-US"/>
+        </w:rPr>
+        <w:t xml:space="preserve">được </w:t>
+      </w:r>
+      <w:r>
+        <w:rPr>
+          <w:sz w:val="26"/>
+          <w:szCs w:val="26"/>
+        </w:rPr>
+        <w:t>nhấn mạnh rằng Inner Join  là phương pháp hiệu quả hơn để tìm Intersection</w:t>
       </w:r>
     </w:p>
     <w:p>
@@ -33369,8 +33407,6 @@
       </w:r>
       <w:r>
         <w:rPr>
-          <w:b/>
-          <w:bCs/>
           <w:sz w:val="26"/>
           <w:szCs w:val="26"/>
         </w:rPr>
@@ -33742,7 +33778,6 @@
           <w:sz w:val="26"/>
           <w:szCs w:val="26"/>
         </w:rPr>
-        <w:lastRenderedPageBreak/>
         <w:t xml:space="preserve">Phương pháp thay thế hiệu quả: Sử dụng INNER JOIN (IJ) </w:t>
       </w:r>
     </w:p>
@@ -33915,6 +33950,7 @@
           <w:sz w:val="26"/>
           <w:szCs w:val="26"/>
         </w:rPr>
+        <w:lastRenderedPageBreak/>
         <w:t>SQL:</w:t>
       </w:r>
     </w:p>
@@ -34468,12 +34504,16 @@
         <w:ind w:left="360"/>
         <w:jc w:val="both"/>
         <w:rPr>
-          <w:sz w:val="26"/>
-          <w:szCs w:val="26"/>
-        </w:rPr>
-      </w:pPr>
-      <w:r>
-        <w:rPr>
+          <w:b/>
+          <w:bCs/>
+          <w:sz w:val="26"/>
+          <w:szCs w:val="26"/>
+        </w:rPr>
+      </w:pPr>
+      <w:r>
+        <w:rPr>
+          <w:b/>
+          <w:bCs/>
           <w:i/>
           <w:iCs/>
           <w:sz w:val="26"/>
@@ -34483,26 +34523,12 @@
       </w:r>
       <w:r>
         <w:rPr>
-          <w:sz w:val="26"/>
-          <w:szCs w:val="26"/>
-        </w:rPr>
-        <w:t xml:space="preserve"> Oracle sử dụng từ khóa </w:t>
-      </w:r>
-      <w:r>
-        <w:rPr>
-          <w:b/>
-          <w:bCs/>
-          <w:sz w:val="26"/>
-          <w:szCs w:val="26"/>
-        </w:rPr>
-        <w:t>MINUS</w:t>
-      </w:r>
-      <w:r>
-        <w:rPr>
-          <w:sz w:val="26"/>
-          <w:szCs w:val="26"/>
-        </w:rPr>
-        <w:t xml:space="preserve"> thay cho EXCEPT. </w:t>
+          <w:b/>
+          <w:bCs/>
+          <w:sz w:val="26"/>
+          <w:szCs w:val="26"/>
+        </w:rPr>
+        <w:t xml:space="preserve"> </w:t>
       </w:r>
     </w:p>
     <w:p>
@@ -34519,7 +34545,23 @@
           <w:sz w:val="26"/>
           <w:szCs w:val="26"/>
         </w:rPr>
-        <w:t>Tuy nhiên, MySQL không hỗ trợ toán tử này.</w:t>
+        <w:t xml:space="preserve">Oracle sử dụng từ khóa </w:t>
+      </w:r>
+      <w:r>
+        <w:rPr>
+          <w:b/>
+          <w:bCs/>
+          <w:sz w:val="26"/>
+          <w:szCs w:val="26"/>
+        </w:rPr>
+        <w:t>MINUS</w:t>
+      </w:r>
+      <w:r>
+        <w:rPr>
+          <w:sz w:val="26"/>
+          <w:szCs w:val="26"/>
+        </w:rPr>
+        <w:t xml:space="preserve"> thay cho EXCEPT. </w:t>
       </w:r>
     </w:p>
     <w:p>
@@ -34533,22 +34575,10 @@
       </w:pPr>
       <w:r>
         <w:rPr>
-          <w:b/>
-          <w:bCs/>
-          <w:sz w:val="26"/>
-          <w:szCs w:val="26"/>
-          <w:lang w:val="vi-VN"/>
-        </w:rPr>
-        <w:t xml:space="preserve">Phương pháp ưu tiên </w:t>
-      </w:r>
-      <w:r>
-        <w:rPr>
-          <w:b/>
-          <w:bCs/>
-          <w:sz w:val="26"/>
-          <w:szCs w:val="26"/>
-        </w:rPr>
-        <w:t xml:space="preserve">phổ biến: Sử dụng LEFT JOIN EXCLUDING (LJ(E)) </w:t>
+          <w:sz w:val="26"/>
+          <w:szCs w:val="26"/>
+        </w:rPr>
+        <w:t>Tuy nhiên, MySQL không hỗ trợ toán tử này.</w:t>
       </w:r>
     </w:p>
     <w:p>
@@ -34562,6 +34592,36 @@
       </w:pPr>
       <w:r>
         <w:rPr>
+          <w:b/>
+          <w:bCs/>
+          <w:sz w:val="26"/>
+          <w:szCs w:val="26"/>
+          <w:lang w:val="vi-VN"/>
+        </w:rPr>
+        <w:t xml:space="preserve">Phương pháp ưu tiên </w:t>
+      </w:r>
+      <w:r>
+        <w:rPr>
+          <w:b/>
+          <w:bCs/>
+          <w:sz w:val="26"/>
+          <w:szCs w:val="26"/>
+        </w:rPr>
+        <w:t xml:space="preserve">phổ biến: Sử dụng LEFT JOIN EXCLUDING (LJ(E)) </w:t>
+      </w:r>
+    </w:p>
+    <w:p>
+      <w:pPr>
+        <w:ind w:left="360"/>
+        <w:jc w:val="both"/>
+        <w:rPr>
+          <w:sz w:val="26"/>
+          <w:szCs w:val="26"/>
+          <w:lang w:val="en-US"/>
+        </w:rPr>
+      </w:pPr>
+      <w:r>
+        <w:rPr>
           <w:sz w:val="26"/>
           <w:szCs w:val="26"/>
         </w:rPr>
@@ -34601,19 +34661,35 @@
       </w:r>
       <w:r>
         <w:rPr>
-          <w:b/>
-          <w:bCs/>
-          <w:sz w:val="26"/>
-          <w:szCs w:val="26"/>
-        </w:rPr>
-        <w:t>Left Join Excluding (LJ(E))</w:t>
-      </w:r>
-      <w:r>
-        <w:rPr>
-          <w:sz w:val="26"/>
-          <w:szCs w:val="26"/>
-        </w:rPr>
-        <w:t xml:space="preserve">. Phương pháp này giữ lại tất cả các bộ từ </w:t>
+          <w:sz w:val="26"/>
+          <w:szCs w:val="26"/>
+        </w:rPr>
+        <w:t xml:space="preserve">Left Join Excluding </w:t>
+      </w:r>
+      <w:r>
+        <w:rPr>
+          <w:sz w:val="26"/>
+          <w:szCs w:val="26"/>
+          <w:lang w:val="en-US"/>
+        </w:rPr>
+        <w:t>.</w:t>
+      </w:r>
+    </w:p>
+    <w:p>
+      <w:pPr>
+        <w:ind w:left="360"/>
+        <w:jc w:val="both"/>
+        <w:rPr>
+          <w:sz w:val="26"/>
+          <w:szCs w:val="26"/>
+        </w:rPr>
+      </w:pPr>
+      <w:r>
+        <w:rPr>
+          <w:sz w:val="26"/>
+          <w:szCs w:val="26"/>
+        </w:rPr>
+        <w:t xml:space="preserve">Phương pháp này giữ lại tất cả các bộ từ </w:t>
       </w:r>
       <w:r>
         <w:rPr>
@@ -34998,8 +35074,6 @@
       </w:r>
       <w:r>
         <w:rPr>
-          <w:b/>
-          <w:bCs/>
           <w:sz w:val="26"/>
           <w:szCs w:val="26"/>
         </w:rPr>
@@ -35057,8 +35131,6 @@
       </w:r>
       <w:r>
         <w:rPr>
-          <w:b/>
-          <w:bCs/>
           <w:sz w:val="26"/>
           <w:szCs w:val="26"/>
           <w:lang w:val="vi-VN"/>
@@ -35161,7 +35233,6 @@
           <w:sz w:val="26"/>
           <w:szCs w:val="26"/>
         </w:rPr>
-        <w:lastRenderedPageBreak/>
         <w:t xml:space="preserve">Phép toán Hiệu </w:t>
       </w:r>
       <w:r>
@@ -35262,12 +35333,19 @@
       </w:r>
       <w:r>
         <w:rPr>
-          <w:b/>
-          <w:bCs/>
-          <w:sz w:val="26"/>
-          <w:szCs w:val="26"/>
-        </w:rPr>
-        <w:t>Right Join Excluding .</w:t>
+          <w:sz w:val="26"/>
+          <w:szCs w:val="26"/>
+        </w:rPr>
+        <w:t>Right Join Excluding</w:t>
+      </w:r>
+      <w:r>
+        <w:rPr>
+          <w:b/>
+          <w:bCs/>
+          <w:sz w:val="26"/>
+          <w:szCs w:val="26"/>
+        </w:rPr>
+        <w:t xml:space="preserve"> .</w:t>
       </w:r>
     </w:p>
     <w:p>
@@ -35283,6 +35361,7 @@
           <w:sz w:val="26"/>
           <w:szCs w:val="26"/>
         </w:rPr>
+        <w:lastRenderedPageBreak/>
         <w:t xml:space="preserve">ĐSQH: </w:t>
       </w:r>
       <w:r>
@@ -35602,24 +35681,32 @@
           <w:rFonts w:ascii="Cambria Math" w:hAnsi="Cambria Math" w:cs="Cambria Math"/>
           <w:sz w:val="26"/>
           <w:szCs w:val="26"/>
+          <w:vertAlign w:val="superscript"/>
+        </w:rPr>
+        <w:t>∧</w:t>
+      </w:r>
+      <w:r>
+        <w:rPr>
+          <w:sz w:val="26"/>
+          <w:szCs w:val="26"/>
+          <w:vertAlign w:val="superscript"/>
+        </w:rPr>
+        <w:t xml:space="preserve"> </w:t>
+      </w:r>
+      <w:r>
+        <w:rPr>
+          <w:sz w:val="26"/>
+          <w:szCs w:val="26"/>
           <w:vertAlign w:val="subscript"/>
         </w:rPr>
-        <w:t>∧</w:t>
-      </w:r>
-      <w:r>
-        <w:rPr>
-          <w:sz w:val="26"/>
-          <w:szCs w:val="26"/>
-          <w:vertAlign w:val="subscript"/>
-        </w:rPr>
-        <w:t xml:space="preserve"> C.SID = N.SID </w:t>
+        <w:t xml:space="preserve">C.SID = N.SID </w:t>
       </w:r>
       <w:r>
         <w:rPr>
           <w:rFonts w:ascii="Cambria Math" w:hAnsi="Cambria Math" w:cs="Cambria Math"/>
           <w:sz w:val="26"/>
           <w:szCs w:val="26"/>
-          <w:vertAlign w:val="subscript"/>
+          <w:vertAlign w:val="superscript"/>
         </w:rPr>
         <w:t>∧</w:t>
       </w:r>
@@ -36228,6 +36315,7 @@
         <w:rPr>
           <w:sz w:val="26"/>
           <w:szCs w:val="26"/>
+          <w:u w:val="single"/>
         </w:rPr>
         <w:t xml:space="preserve"> </w:t>
       </w:r>
@@ -36383,7 +36471,23 @@
           <w:sz w:val="26"/>
           <w:szCs w:val="26"/>
         </w:rPr>
-        <w:t>, TenNV, Luong)</w:t>
+        <w:t xml:space="preserve">, </w:t>
+      </w:r>
+      <w:r>
+        <w:rPr>
+          <w:sz w:val="26"/>
+          <w:szCs w:val="26"/>
+        </w:rPr>
+        <w:t>TenNV, Luong</w:t>
+      </w:r>
+      <w:r>
+        <w:rPr>
+          <w:b/>
+          <w:bCs/>
+          <w:sz w:val="26"/>
+          <w:szCs w:val="26"/>
+        </w:rPr>
+        <w:t>)</w:t>
       </w:r>
     </w:p>
     <w:p>
@@ -36429,7 +36533,23 @@
           <w:sz w:val="26"/>
           <w:szCs w:val="26"/>
         </w:rPr>
-        <w:t>, TenDA, DiaDiem)</w:t>
+        <w:t xml:space="preserve">, </w:t>
+      </w:r>
+      <w:r>
+        <w:rPr>
+          <w:sz w:val="26"/>
+          <w:szCs w:val="26"/>
+        </w:rPr>
+        <w:t>TenDA, DiaDiem</w:t>
+      </w:r>
+      <w:r>
+        <w:rPr>
+          <w:b/>
+          <w:bCs/>
+          <w:sz w:val="26"/>
+          <w:szCs w:val="26"/>
+        </w:rPr>
+        <w:t>)</w:t>
       </w:r>
     </w:p>
     <w:p>
@@ -36784,7 +36904,6 @@
                 <w:szCs w:val="26"/>
                 <w:lang w:val="vi-VN"/>
               </w:rPr>
-              <w:lastRenderedPageBreak/>
               <w:t>JOIN</w:t>
             </w:r>
             <w:r>
@@ -36814,7 +36933,6 @@
           <w:szCs w:val="26"/>
           <w:lang w:val="vi-VN"/>
         </w:rPr>
-        <w:lastRenderedPageBreak/>
         <w:t xml:space="preserve">Bảng 4. </w:t>
       </w:r>
       <w:r>
@@ -36850,6 +36968,7 @@
           <w:sz w:val="26"/>
           <w:szCs w:val="26"/>
         </w:rPr>
+        <w:lastRenderedPageBreak/>
         <w:t>Giải thích &amp; Lưu ý:</w:t>
       </w:r>
     </w:p>
@@ -36867,23 +36986,7 @@
           <w:sz w:val="26"/>
           <w:szCs w:val="26"/>
         </w:rPr>
-        <w:t xml:space="preserve">• Kết quả chuẩn của Tích Đề-các thường là </w:t>
-      </w:r>
-      <w:r>
-        <w:rPr>
-          <w:b/>
-          <w:bCs/>
-          <w:sz w:val="26"/>
-          <w:szCs w:val="26"/>
-        </w:rPr>
-        <w:t>vô nghĩa</w:t>
-      </w:r>
-      <w:r>
-        <w:rPr>
-          <w:sz w:val="26"/>
-          <w:szCs w:val="26"/>
-        </w:rPr>
-        <w:t xml:space="preserve"> trong ngữ cảnh truy vấn thông thường vì nó ghép nối cả các bộ không liên quan.</w:t>
+        <w:t>• Kết quả chuẩn của Tích Đề-các thường ghép nối cả các bộ không liên quan.</w:t>
       </w:r>
     </w:p>
     <w:p>
@@ -37447,7 +37550,6 @@
     <w:p>
       <w:pPr>
         <w:ind w:left="360"/>
-        <w:jc w:val="center"/>
         <w:rPr>
           <w:sz w:val="26"/>
           <w:szCs w:val="26"/>
@@ -38120,69 +38222,69 @@
           <w:sz w:val="26"/>
           <w:szCs w:val="26"/>
         </w:rPr>
+        <w:t>Lưu ý</w:t>
+      </w:r>
+      <w:r>
+        <w:rPr>
+          <w:sz w:val="26"/>
+          <w:szCs w:val="26"/>
+        </w:rPr>
+        <w:t xml:space="preserve">: </w:t>
+      </w:r>
+      <w:r>
+        <w:rPr>
+          <w:sz w:val="26"/>
+          <w:szCs w:val="26"/>
+          <w:lang w:val="vi-VN"/>
+        </w:rPr>
+        <w:t>θ</w:t>
+      </w:r>
+      <w:r>
+        <w:rPr>
+          <w:sz w:val="26"/>
+          <w:szCs w:val="26"/>
+        </w:rPr>
+        <w:t xml:space="preserve"> ở đây là 1 trong những tập hơp toán tử so sánh như ở điều kiện trên không bao gồm toán tử so sánh “=”</w:t>
+      </w:r>
+    </w:p>
+    <w:p>
+      <w:pPr>
+        <w:ind w:left="360"/>
+        <w:rPr>
+          <w:b/>
+          <w:bCs/>
+          <w:sz w:val="26"/>
+          <w:szCs w:val="26"/>
+          <w:lang w:val="vi-VN"/>
+        </w:rPr>
+      </w:pPr>
+      <w:r>
+        <w:rPr>
+          <w:b/>
+          <w:bCs/>
+          <w:sz w:val="26"/>
+          <w:szCs w:val="26"/>
+          <w:lang w:val="vi-VN"/>
+        </w:rPr>
+        <w:t>Phương pháp Hiện đại (Ưu tiên sử dụng): Sử dụng cú pháp JOIN... ON</w:t>
+      </w:r>
+    </w:p>
+    <w:p>
+      <w:pPr>
+        <w:ind w:left="360"/>
+        <w:rPr>
+          <w:sz w:val="26"/>
+          <w:szCs w:val="26"/>
+          <w:lang w:val="vi-VN"/>
+        </w:rPr>
+      </w:pPr>
+      <w:r>
+        <w:rPr>
+          <w:sz w:val="26"/>
+          <w:szCs w:val="26"/>
+          <w:lang w:val="vi-VN"/>
+        </w:rPr>
         <w:lastRenderedPageBreak/>
-        <w:t>Lưu ý</w:t>
-      </w:r>
-      <w:r>
-        <w:rPr>
-          <w:sz w:val="26"/>
-          <w:szCs w:val="26"/>
-        </w:rPr>
-        <w:t xml:space="preserve">: </w:t>
-      </w:r>
-      <w:r>
-        <w:rPr>
-          <w:sz w:val="26"/>
-          <w:szCs w:val="26"/>
-          <w:lang w:val="vi-VN"/>
-        </w:rPr>
-        <w:t>θ</w:t>
-      </w:r>
-      <w:r>
-        <w:rPr>
-          <w:sz w:val="26"/>
-          <w:szCs w:val="26"/>
-        </w:rPr>
-        <w:t xml:space="preserve"> ở đây là 1 trong những tập hơp toán tử so sánh như ở điều kiện trên không bao gồm toán tử so sánh “=”</w:t>
-      </w:r>
-    </w:p>
-    <w:p>
-      <w:pPr>
-        <w:ind w:left="360"/>
-        <w:rPr>
-          <w:b/>
-          <w:bCs/>
-          <w:sz w:val="26"/>
-          <w:szCs w:val="26"/>
-          <w:lang w:val="vi-VN"/>
-        </w:rPr>
-      </w:pPr>
-      <w:r>
-        <w:rPr>
-          <w:b/>
-          <w:bCs/>
-          <w:sz w:val="26"/>
-          <w:szCs w:val="26"/>
-          <w:lang w:val="vi-VN"/>
-        </w:rPr>
-        <w:t>Phương pháp Hiện đại (Ưu tiên sử dụng): Sử dụng cú pháp JOIN... ON</w:t>
-      </w:r>
-    </w:p>
-    <w:p>
-      <w:pPr>
-        <w:ind w:left="360"/>
-        <w:rPr>
-          <w:sz w:val="26"/>
-          <w:szCs w:val="26"/>
-          <w:lang w:val="vi-VN"/>
-        </w:rPr>
-      </w:pPr>
-      <w:r>
-        <w:rPr>
-          <w:sz w:val="26"/>
-          <w:szCs w:val="26"/>
-          <w:lang w:val="vi-VN"/>
-        </w:rPr>
         <w:t>SQL cung cấp cú pháp rõ ràng JOIN ... ON để thực hiện Theta Join, cho phép chỉ định một vị từ chung trên các quan hệ được nối.</w:t>
       </w:r>
     </w:p>
@@ -39217,7 +39319,6 @@
         <w:pStyle w:val="Heading3"/>
       </w:pPr>
       <w:r>
-        <w:lastRenderedPageBreak/>
         <w:t xml:space="preserve">4.2.2. Ánh xạ EquiJoin ( </w:t>
       </w:r>
       <w:r>
@@ -39325,6 +39426,7 @@
           <w:szCs w:val="26"/>
           <w:lang w:val="vi-VN"/>
         </w:rPr>
+        <w:lastRenderedPageBreak/>
         <w:t>Trong nhiều hệ thống SQL, Equijoin được thực hiện bằng cách liệt kê các bảng trong mệnh đề FROM và sử dụng điều kiện bằng trong mệnh đề WHERE để chỉ định cách các bộ được ghép nối.</w:t>
       </w:r>
     </w:p>
@@ -40505,108 +40607,108 @@
           <w:szCs w:val="26"/>
           <w:lang w:val="en-US"/>
         </w:rPr>
+        <w:t>FROM</w:t>
+      </w:r>
+      <w:r>
+        <w:rPr>
+          <w:sz w:val="26"/>
+          <w:szCs w:val="26"/>
+          <w:lang w:val="en-US"/>
+        </w:rPr>
+        <w:t xml:space="preserve"> STUDENT S</w:t>
+      </w:r>
+    </w:p>
+    <w:p>
+      <w:pPr>
+        <w:ind w:left="1440"/>
+        <w:rPr>
+          <w:sz w:val="26"/>
+          <w:szCs w:val="26"/>
+          <w:lang w:val="en-US"/>
+        </w:rPr>
+      </w:pPr>
+      <w:r>
+        <w:rPr>
+          <w:b/>
+          <w:bCs/>
+          <w:sz w:val="26"/>
+          <w:szCs w:val="26"/>
+          <w:lang w:val="en-US"/>
+        </w:rPr>
+        <w:t>INNER</w:t>
+      </w:r>
+      <w:r>
+        <w:rPr>
+          <w:sz w:val="26"/>
+          <w:szCs w:val="26"/>
+          <w:lang w:val="en-US"/>
+        </w:rPr>
+        <w:t xml:space="preserve"> </w:t>
+      </w:r>
+      <w:r>
+        <w:rPr>
+          <w:b/>
+          <w:bCs/>
+          <w:sz w:val="26"/>
+          <w:szCs w:val="26"/>
+          <w:lang w:val="en-US"/>
+        </w:rPr>
+        <w:t>JOIN</w:t>
+      </w:r>
+      <w:r>
+        <w:rPr>
+          <w:sz w:val="26"/>
+          <w:szCs w:val="26"/>
+          <w:lang w:val="en-US"/>
+        </w:rPr>
+        <w:t xml:space="preserve"> TAKES T</w:t>
+      </w:r>
+    </w:p>
+    <w:p>
+      <w:pPr>
+        <w:ind w:left="1440"/>
+        <w:rPr>
+          <w:sz w:val="26"/>
+          <w:szCs w:val="26"/>
+          <w:lang w:val="en-US"/>
+        </w:rPr>
+      </w:pPr>
+      <w:r>
+        <w:rPr>
+          <w:b/>
+          <w:bCs/>
+          <w:sz w:val="26"/>
+          <w:szCs w:val="26"/>
+          <w:lang w:val="en-US"/>
+        </w:rPr>
+        <w:t>ON</w:t>
+      </w:r>
+      <w:r>
+        <w:rPr>
+          <w:sz w:val="26"/>
+          <w:szCs w:val="26"/>
+          <w:lang w:val="en-US"/>
+        </w:rPr>
+        <w:t xml:space="preserve"> S.ID = T.ID;</w:t>
+      </w:r>
+    </w:p>
+    <w:p>
+      <w:pPr>
+        <w:ind w:left="360"/>
+        <w:rPr>
+          <w:sz w:val="26"/>
+          <w:szCs w:val="26"/>
+          <w:lang w:val="en-US"/>
+        </w:rPr>
+      </w:pPr>
+      <w:r>
+        <w:rPr>
+          <w:b/>
+          <w:bCs/>
+          <w:sz w:val="26"/>
+          <w:szCs w:val="26"/>
+        </w:rPr>
         <w:lastRenderedPageBreak/>
-        <w:t>FROM</w:t>
-      </w:r>
-      <w:r>
-        <w:rPr>
-          <w:sz w:val="26"/>
-          <w:szCs w:val="26"/>
-          <w:lang w:val="en-US"/>
-        </w:rPr>
-        <w:t xml:space="preserve"> STUDENT S</w:t>
-      </w:r>
-    </w:p>
-    <w:p>
-      <w:pPr>
-        <w:ind w:left="1440"/>
-        <w:rPr>
-          <w:sz w:val="26"/>
-          <w:szCs w:val="26"/>
-          <w:lang w:val="en-US"/>
-        </w:rPr>
-      </w:pPr>
-      <w:r>
-        <w:rPr>
-          <w:b/>
-          <w:bCs/>
-          <w:sz w:val="26"/>
-          <w:szCs w:val="26"/>
-          <w:lang w:val="en-US"/>
-        </w:rPr>
-        <w:t>INNER</w:t>
-      </w:r>
-      <w:r>
-        <w:rPr>
-          <w:sz w:val="26"/>
-          <w:szCs w:val="26"/>
-          <w:lang w:val="en-US"/>
-        </w:rPr>
-        <w:t xml:space="preserve"> </w:t>
-      </w:r>
-      <w:r>
-        <w:rPr>
-          <w:b/>
-          <w:bCs/>
-          <w:sz w:val="26"/>
-          <w:szCs w:val="26"/>
-          <w:lang w:val="en-US"/>
-        </w:rPr>
-        <w:t>JOIN</w:t>
-      </w:r>
-      <w:r>
-        <w:rPr>
-          <w:sz w:val="26"/>
-          <w:szCs w:val="26"/>
-          <w:lang w:val="en-US"/>
-        </w:rPr>
-        <w:t xml:space="preserve"> TAKES T</w:t>
-      </w:r>
-    </w:p>
-    <w:p>
-      <w:pPr>
-        <w:ind w:left="1440"/>
-        <w:rPr>
-          <w:sz w:val="26"/>
-          <w:szCs w:val="26"/>
-          <w:lang w:val="en-US"/>
-        </w:rPr>
-      </w:pPr>
-      <w:r>
-        <w:rPr>
-          <w:b/>
-          <w:bCs/>
-          <w:sz w:val="26"/>
-          <w:szCs w:val="26"/>
-          <w:lang w:val="en-US"/>
-        </w:rPr>
-        <w:t>ON</w:t>
-      </w:r>
-      <w:r>
-        <w:rPr>
-          <w:sz w:val="26"/>
-          <w:szCs w:val="26"/>
-          <w:lang w:val="en-US"/>
-        </w:rPr>
-        <w:t xml:space="preserve"> S.ID = T.ID;</w:t>
-      </w:r>
-    </w:p>
-    <w:p>
-      <w:pPr>
-        <w:ind w:left="360"/>
-        <w:rPr>
-          <w:sz w:val="26"/>
-          <w:szCs w:val="26"/>
-          <w:lang w:val="en-US"/>
-        </w:rPr>
-      </w:pPr>
-      <w:r>
-        <w:rPr>
-          <w:b/>
-          <w:bCs/>
-          <w:sz w:val="26"/>
-          <w:szCs w:val="26"/>
-        </w:rPr>
         <w:t>Giải thích</w:t>
       </w:r>
       <w:r>
@@ -41825,90 +41927,90 @@
           <w:szCs w:val="26"/>
           <w:lang w:val="en-US"/>
         </w:rPr>
+        <w:t>Ví dụ minh họa</w:t>
+      </w:r>
+    </w:p>
+    <w:p>
+      <w:pPr>
+        <w:ind w:left="360"/>
+        <w:rPr>
+          <w:sz w:val="26"/>
+          <w:szCs w:val="26"/>
+        </w:rPr>
+      </w:pPr>
+      <w:r>
+        <w:rPr>
+          <w:sz w:val="26"/>
+          <w:szCs w:val="26"/>
+          <w:lang w:val="en-US"/>
+        </w:rPr>
+        <w:t>Cho q</w:t>
+      </w:r>
+      <w:r>
+        <w:rPr>
+          <w:sz w:val="26"/>
+          <w:szCs w:val="26"/>
+        </w:rPr>
+        <w:t xml:space="preserve">uan hệ giả định: </w:t>
+      </w:r>
+    </w:p>
+    <w:p>
+      <w:pPr>
+        <w:ind w:left="360"/>
+        <w:rPr>
+          <w:sz w:val="26"/>
+          <w:szCs w:val="26"/>
+        </w:rPr>
+      </w:pPr>
+      <w:r>
+        <w:rPr>
+          <w:b/>
+          <w:bCs/>
+          <w:sz w:val="26"/>
+          <w:szCs w:val="26"/>
+        </w:rPr>
+        <w:t>INSTRUCTOR</w:t>
+      </w:r>
+      <w:r>
+        <w:rPr>
+          <w:sz w:val="26"/>
+          <w:szCs w:val="26"/>
+        </w:rPr>
+        <w:t>(</w:t>
+      </w:r>
+      <w:r>
+        <w:rPr>
+          <w:b/>
+          <w:bCs/>
+          <w:sz w:val="26"/>
+          <w:szCs w:val="26"/>
+        </w:rPr>
+        <w:t>ID</w:t>
+      </w:r>
+      <w:r>
+        <w:rPr>
+          <w:sz w:val="26"/>
+          <w:szCs w:val="26"/>
+        </w:rPr>
+        <w:t xml:space="preserve">, Name, Dept) </w:t>
+      </w:r>
+    </w:p>
+    <w:p>
+      <w:pPr>
+        <w:ind w:left="360"/>
+        <w:rPr>
+          <w:sz w:val="26"/>
+          <w:szCs w:val="26"/>
+        </w:rPr>
+      </w:pPr>
+      <w:r>
+        <w:rPr>
+          <w:b/>
+          <w:bCs/>
+          <w:sz w:val="26"/>
+          <w:szCs w:val="26"/>
+        </w:rPr>
         <w:lastRenderedPageBreak/>
-        <w:t>Ví dụ minh họa</w:t>
-      </w:r>
-    </w:p>
-    <w:p>
-      <w:pPr>
-        <w:ind w:left="360"/>
-        <w:rPr>
-          <w:sz w:val="26"/>
-          <w:szCs w:val="26"/>
-        </w:rPr>
-      </w:pPr>
-      <w:r>
-        <w:rPr>
-          <w:sz w:val="26"/>
-          <w:szCs w:val="26"/>
-          <w:lang w:val="en-US"/>
-        </w:rPr>
-        <w:t>Cho q</w:t>
-      </w:r>
-      <w:r>
-        <w:rPr>
-          <w:sz w:val="26"/>
-          <w:szCs w:val="26"/>
-        </w:rPr>
-        <w:t xml:space="preserve">uan hệ giả định: </w:t>
-      </w:r>
-    </w:p>
-    <w:p>
-      <w:pPr>
-        <w:ind w:left="360"/>
-        <w:rPr>
-          <w:sz w:val="26"/>
-          <w:szCs w:val="26"/>
-        </w:rPr>
-      </w:pPr>
-      <w:r>
-        <w:rPr>
-          <w:b/>
-          <w:bCs/>
-          <w:sz w:val="26"/>
-          <w:szCs w:val="26"/>
-        </w:rPr>
-        <w:t>INSTRUCTOR</w:t>
-      </w:r>
-      <w:r>
-        <w:rPr>
-          <w:sz w:val="26"/>
-          <w:szCs w:val="26"/>
-        </w:rPr>
-        <w:t>(</w:t>
-      </w:r>
-      <w:r>
-        <w:rPr>
-          <w:b/>
-          <w:bCs/>
-          <w:sz w:val="26"/>
-          <w:szCs w:val="26"/>
-        </w:rPr>
-        <w:t>ID</w:t>
-      </w:r>
-      <w:r>
-        <w:rPr>
-          <w:sz w:val="26"/>
-          <w:szCs w:val="26"/>
-        </w:rPr>
-        <w:t xml:space="preserve">, Name, Dept) </w:t>
-      </w:r>
-    </w:p>
-    <w:p>
-      <w:pPr>
-        <w:ind w:left="360"/>
-        <w:rPr>
-          <w:sz w:val="26"/>
-          <w:szCs w:val="26"/>
-        </w:rPr>
-      </w:pPr>
-      <w:r>
-        <w:rPr>
-          <w:b/>
-          <w:bCs/>
-          <w:sz w:val="26"/>
-          <w:szCs w:val="26"/>
-        </w:rPr>
         <w:t>DEPARTMENT</w:t>
       </w:r>
       <w:r>
@@ -42191,12 +42293,19 @@
       </w:pPr>
       <w:r>
         <w:rPr>
-          <w:b/>
-          <w:bCs/>
-          <w:sz w:val="26"/>
-          <w:szCs w:val="26"/>
-        </w:rPr>
-        <w:t>Có ba dạng Outer Join chính:</w:t>
+          <w:sz w:val="26"/>
+          <w:szCs w:val="26"/>
+        </w:rPr>
+        <w:t>Có ba dạng Outer Join chính</w:t>
+      </w:r>
+      <w:r>
+        <w:rPr>
+          <w:b/>
+          <w:bCs/>
+          <w:sz w:val="26"/>
+          <w:szCs w:val="26"/>
+        </w:rPr>
+        <w:t>:</w:t>
       </w:r>
     </w:p>
     <w:p>
@@ -43034,7 +43143,6 @@
           <w:szCs w:val="26"/>
           <w:lang w:val="en-US"/>
         </w:rPr>
-        <w:lastRenderedPageBreak/>
         <w:t>SELECT</w:t>
       </w:r>
       <w:r>
@@ -43174,6 +43282,7 @@
           <w:szCs w:val="26"/>
           <w:lang w:val="en-US"/>
         </w:rPr>
+        <w:lastRenderedPageBreak/>
         <w:t xml:space="preserve">Outer Join khác với Inner Join ở chỗ: Outer Join vẫn giữ các bộ không có đối sánh và điền NULL cho phần thiếu. </w:t>
       </w:r>
       <w:r>
@@ -44128,164 +44237,164 @@
           <w:szCs w:val="26"/>
           <w:lang w:val="vi-VN"/>
         </w:rPr>
+        <w:t xml:space="preserve">ĐSQH: </w:t>
+      </w:r>
+    </w:p>
+    <w:p>
+      <w:pPr>
+        <w:ind w:left="360"/>
+        <w:rPr>
+          <w:sz w:val="26"/>
+          <w:szCs w:val="26"/>
+          <w:lang w:val="vi-VN"/>
+        </w:rPr>
+      </w:pPr>
+      <w:r>
+        <w:rPr>
+          <w:sz w:val="26"/>
+          <w:szCs w:val="26"/>
+          <w:lang w:val="en-US"/>
+        </w:rPr>
+        <w:t xml:space="preserve">Đặt </w:t>
+      </w:r>
+      <w:r>
+        <w:rPr>
+          <w:sz w:val="26"/>
+          <w:szCs w:val="26"/>
+        </w:rPr>
+        <w:t>P4 = π</w:t>
+      </w:r>
+      <w:r>
+        <w:rPr>
+          <w:sz w:val="26"/>
+          <w:szCs w:val="26"/>
+          <w:vertAlign w:val="subscript"/>
+        </w:rPr>
+        <w:t>MS_DA</w:t>
+      </w:r>
+      <w:r>
+        <w:rPr>
+          <w:sz w:val="26"/>
+          <w:szCs w:val="26"/>
+          <w:vertAlign w:val="subscript"/>
+          <w:lang w:val="en-US"/>
+        </w:rPr>
+        <w:t xml:space="preserve"> </w:t>
+      </w:r>
+      <w:r>
+        <w:rPr>
+          <w:sz w:val="26"/>
+          <w:szCs w:val="26"/>
+        </w:rPr>
+        <w:t>(σ</w:t>
+      </w:r>
+      <w:r>
+        <w:rPr>
+          <w:sz w:val="26"/>
+          <w:szCs w:val="26"/>
+          <w:vertAlign w:val="subscript"/>
+        </w:rPr>
+        <w:t>MS_DV = 4</w:t>
+      </w:r>
+      <w:r>
+        <w:rPr>
+          <w:sz w:val="26"/>
+          <w:szCs w:val="26"/>
+          <w:vertAlign w:val="subscript"/>
+          <w:lang w:val="en-US"/>
+        </w:rPr>
+        <w:t xml:space="preserve"> </w:t>
+      </w:r>
+      <w:r>
+        <w:rPr>
+          <w:sz w:val="26"/>
+          <w:szCs w:val="26"/>
+        </w:rPr>
+        <w:t>(DUAN))</w:t>
+      </w:r>
+      <w:r>
+        <w:rPr>
+          <w:sz w:val="26"/>
+          <w:szCs w:val="26"/>
+        </w:rPr>
+        <w:br/>
+      </w:r>
+      <w:r>
+        <w:rPr>
+          <w:sz w:val="26"/>
+          <w:szCs w:val="26"/>
+          <w:lang w:val="en-US"/>
+        </w:rPr>
+        <w:t>Ta có kết quả truy vấn :</w:t>
+      </w:r>
+      <w:r>
+        <w:rPr>
+          <w:sz w:val="26"/>
+          <w:szCs w:val="26"/>
+        </w:rPr>
+        <w:t>π</w:t>
+      </w:r>
+      <w:r>
+        <w:rPr>
+          <w:sz w:val="26"/>
+          <w:szCs w:val="26"/>
+          <w:vertAlign w:val="subscript"/>
+        </w:rPr>
+        <w:t>MS_NV</w:t>
+      </w:r>
+      <w:r>
+        <w:rPr>
+          <w:sz w:val="26"/>
+          <w:szCs w:val="26"/>
+          <w:vertAlign w:val="subscript"/>
+          <w:lang w:val="en-US"/>
+        </w:rPr>
+        <w:t xml:space="preserve"> </w:t>
+      </w:r>
+      <w:r>
+        <w:rPr>
+          <w:sz w:val="26"/>
+          <w:szCs w:val="26"/>
+        </w:rPr>
+        <w:t>(THAMGIA_DA) ÷ P4</w:t>
+      </w:r>
+    </w:p>
+    <w:p>
+      <w:pPr>
+        <w:ind w:left="360"/>
+        <w:rPr>
+          <w:sz w:val="26"/>
+          <w:szCs w:val="26"/>
+          <w:lang w:val="vi-VN"/>
+        </w:rPr>
+      </w:pPr>
+      <w:r>
+        <w:rPr>
+          <w:sz w:val="26"/>
+          <w:szCs w:val="26"/>
+          <w:lang w:val="vi-VN"/>
+        </w:rPr>
+        <w:t xml:space="preserve">SQL: </w:t>
+      </w:r>
+    </w:p>
+    <w:p>
+      <w:pPr>
+        <w:ind w:left="1440"/>
+        <w:rPr>
+          <w:sz w:val="26"/>
+          <w:szCs w:val="26"/>
+          <w:lang w:val="vi-VN"/>
+        </w:rPr>
+      </w:pPr>
+      <w:r>
+        <w:rPr>
+          <w:b/>
+          <w:bCs/>
+          <w:sz w:val="26"/>
+          <w:szCs w:val="26"/>
+          <w:lang w:val="vi-VN"/>
+        </w:rPr>
         <w:lastRenderedPageBreak/>
-        <w:t xml:space="preserve">ĐSQH: </w:t>
-      </w:r>
-    </w:p>
-    <w:p>
-      <w:pPr>
-        <w:ind w:left="360"/>
-        <w:rPr>
-          <w:sz w:val="26"/>
-          <w:szCs w:val="26"/>
-          <w:lang w:val="vi-VN"/>
-        </w:rPr>
-      </w:pPr>
-      <w:r>
-        <w:rPr>
-          <w:sz w:val="26"/>
-          <w:szCs w:val="26"/>
-          <w:lang w:val="en-US"/>
-        </w:rPr>
-        <w:t xml:space="preserve">Đặt </w:t>
-      </w:r>
-      <w:r>
-        <w:rPr>
-          <w:sz w:val="26"/>
-          <w:szCs w:val="26"/>
-        </w:rPr>
-        <w:t>P4 = π</w:t>
-      </w:r>
-      <w:r>
-        <w:rPr>
-          <w:sz w:val="26"/>
-          <w:szCs w:val="26"/>
-          <w:vertAlign w:val="subscript"/>
-        </w:rPr>
-        <w:t>MS_DA</w:t>
-      </w:r>
-      <w:r>
-        <w:rPr>
-          <w:sz w:val="26"/>
-          <w:szCs w:val="26"/>
-          <w:vertAlign w:val="subscript"/>
-          <w:lang w:val="en-US"/>
-        </w:rPr>
-        <w:t xml:space="preserve"> </w:t>
-      </w:r>
-      <w:r>
-        <w:rPr>
-          <w:sz w:val="26"/>
-          <w:szCs w:val="26"/>
-        </w:rPr>
-        <w:t>(σ</w:t>
-      </w:r>
-      <w:r>
-        <w:rPr>
-          <w:sz w:val="26"/>
-          <w:szCs w:val="26"/>
-          <w:vertAlign w:val="subscript"/>
-        </w:rPr>
-        <w:t>MS_DV = 4</w:t>
-      </w:r>
-      <w:r>
-        <w:rPr>
-          <w:sz w:val="26"/>
-          <w:szCs w:val="26"/>
-          <w:vertAlign w:val="subscript"/>
-          <w:lang w:val="en-US"/>
-        </w:rPr>
-        <w:t xml:space="preserve"> </w:t>
-      </w:r>
-      <w:r>
-        <w:rPr>
-          <w:sz w:val="26"/>
-          <w:szCs w:val="26"/>
-        </w:rPr>
-        <w:t>(DUAN))</w:t>
-      </w:r>
-      <w:r>
-        <w:rPr>
-          <w:sz w:val="26"/>
-          <w:szCs w:val="26"/>
-        </w:rPr>
-        <w:br/>
-      </w:r>
-      <w:r>
-        <w:rPr>
-          <w:sz w:val="26"/>
-          <w:szCs w:val="26"/>
-          <w:lang w:val="en-US"/>
-        </w:rPr>
-        <w:t>Ta có kết quả truy vấn :</w:t>
-      </w:r>
-      <w:r>
-        <w:rPr>
-          <w:sz w:val="26"/>
-          <w:szCs w:val="26"/>
-        </w:rPr>
-        <w:t>π</w:t>
-      </w:r>
-      <w:r>
-        <w:rPr>
-          <w:sz w:val="26"/>
-          <w:szCs w:val="26"/>
-          <w:vertAlign w:val="subscript"/>
-        </w:rPr>
-        <w:t>MS_NV</w:t>
-      </w:r>
-      <w:r>
-        <w:rPr>
-          <w:sz w:val="26"/>
-          <w:szCs w:val="26"/>
-          <w:vertAlign w:val="subscript"/>
-          <w:lang w:val="en-US"/>
-        </w:rPr>
-        <w:t xml:space="preserve"> </w:t>
-      </w:r>
-      <w:r>
-        <w:rPr>
-          <w:sz w:val="26"/>
-          <w:szCs w:val="26"/>
-        </w:rPr>
-        <w:t>(THAMGIA_DA) ÷ P4</w:t>
-      </w:r>
-    </w:p>
-    <w:p>
-      <w:pPr>
-        <w:ind w:left="360"/>
-        <w:rPr>
-          <w:sz w:val="26"/>
-          <w:szCs w:val="26"/>
-          <w:lang w:val="vi-VN"/>
-        </w:rPr>
-      </w:pPr>
-      <w:r>
-        <w:rPr>
-          <w:sz w:val="26"/>
-          <w:szCs w:val="26"/>
-          <w:lang w:val="vi-VN"/>
-        </w:rPr>
-        <w:t xml:space="preserve">SQL: </w:t>
-      </w:r>
-    </w:p>
-    <w:p>
-      <w:pPr>
-        <w:ind w:left="1440"/>
-        <w:rPr>
-          <w:sz w:val="26"/>
-          <w:szCs w:val="26"/>
-          <w:lang w:val="vi-VN"/>
-        </w:rPr>
-      </w:pPr>
-      <w:r>
-        <w:rPr>
-          <w:b/>
-          <w:bCs/>
-          <w:sz w:val="26"/>
-          <w:szCs w:val="26"/>
-          <w:lang w:val="vi-VN"/>
-        </w:rPr>
         <w:t>SELECT</w:t>
       </w:r>
       <w:r>

</xml_diff>